<commit_message>
modul 1 web 2
</commit_message>
<xml_diff>
--- a/LAPORAN PRAKTIKUM/LAPORAN PRAKTIKUM PWEB II modul 2.docx
+++ b/LAPORAN PRAKTIKUM/LAPORAN PRAKTIKUM PWEB II modul 2.docx
@@ -4624,7 +4624,6 @@
           </w:tcPr>
           <w:p>
             <w:pPr>
-              <w:spacing w:after="0" w:line="240" w:lineRule="auto"/>
               <w:rPr>
                 <w:rFonts w:ascii="Courier New" w:hAnsi="Courier New" w:cs="Courier New"/>
               </w:rPr>
@@ -4639,7 +4638,6 @@
           </w:p>
           <w:p>
             <w:pPr>
-              <w:spacing w:after="0" w:line="240" w:lineRule="auto"/>
               <w:rPr>
                 <w:rFonts w:ascii="Courier New" w:hAnsi="Courier New" w:cs="Courier New"/>
               </w:rPr>
@@ -4653,7 +4651,6 @@
           </w:p>
           <w:p>
             <w:pPr>
-              <w:spacing w:after="0" w:line="240" w:lineRule="auto"/>
               <w:rPr>
                 <w:rFonts w:ascii="Courier New" w:hAnsi="Courier New" w:cs="Courier New"/>
               </w:rPr>
@@ -4667,7 +4664,6 @@
           </w:p>
           <w:p>
             <w:pPr>
-              <w:spacing w:after="0" w:line="240" w:lineRule="auto"/>
               <w:rPr>
                 <w:rFonts w:ascii="Courier New" w:hAnsi="Courier New" w:cs="Courier New"/>
               </w:rPr>
@@ -4681,7 +4677,6 @@
           </w:p>
           <w:p>
             <w:pPr>
-              <w:spacing w:after="0" w:line="240" w:lineRule="auto"/>
               <w:rPr>
                 <w:rFonts w:ascii="Courier New" w:hAnsi="Courier New" w:cs="Courier New"/>
               </w:rPr>
@@ -4695,7 +4690,6 @@
           </w:p>
           <w:p>
             <w:pPr>
-              <w:spacing w:after="0" w:line="240" w:lineRule="auto"/>
               <w:rPr>
                 <w:rFonts w:ascii="Courier New" w:hAnsi="Courier New" w:cs="Courier New"/>
               </w:rPr>
@@ -4709,7 +4703,6 @@
           </w:p>
           <w:p>
             <w:pPr>
-              <w:spacing w:after="0" w:line="240" w:lineRule="auto"/>
               <w:rPr>
                 <w:rFonts w:ascii="Courier New" w:hAnsi="Courier New" w:cs="Courier New"/>
               </w:rPr>
@@ -4723,7 +4716,6 @@
           </w:p>
           <w:p>
             <w:pPr>
-              <w:spacing w:after="0" w:line="240" w:lineRule="auto"/>
               <w:rPr>
                 <w:rFonts w:ascii="Courier New" w:hAnsi="Courier New" w:cs="Courier New"/>
               </w:rPr>
@@ -4737,7 +4729,6 @@
           </w:p>
           <w:p>
             <w:pPr>
-              <w:spacing w:after="0" w:line="240" w:lineRule="auto"/>
               <w:rPr>
                 <w:rFonts w:ascii="Courier New" w:hAnsi="Courier New" w:cs="Courier New"/>
               </w:rPr>
@@ -4751,7 +4742,6 @@
           </w:p>
           <w:p>
             <w:pPr>
-              <w:spacing w:after="0" w:line="240" w:lineRule="auto"/>
               <w:rPr>
                 <w:rFonts w:ascii="Courier New" w:hAnsi="Courier New" w:cs="Courier New"/>
               </w:rPr>
@@ -4765,7 +4755,6 @@
           </w:p>
           <w:p>
             <w:pPr>
-              <w:spacing w:after="0" w:line="240" w:lineRule="auto"/>
               <w:rPr>
                 <w:rFonts w:ascii="Courier New" w:hAnsi="Courier New" w:cs="Courier New"/>
               </w:rPr>
@@ -4779,7 +4768,6 @@
           </w:p>
           <w:p>
             <w:pPr>
-              <w:spacing w:after="0" w:line="240" w:lineRule="auto"/>
               <w:rPr>
                 <w:rFonts w:ascii="Courier New" w:hAnsi="Courier New" w:cs="Courier New"/>
               </w:rPr>
@@ -4793,7 +4781,6 @@
           </w:p>
           <w:p>
             <w:pPr>
-              <w:spacing w:after="0" w:line="240" w:lineRule="auto"/>
               <w:rPr>
                 <w:rFonts w:ascii="Courier New" w:hAnsi="Courier New" w:cs="Courier New"/>
               </w:rPr>
@@ -4807,7 +4794,6 @@
           </w:p>
           <w:p>
             <w:pPr>
-              <w:spacing w:after="0" w:line="240" w:lineRule="auto"/>
               <w:rPr>
                 <w:rFonts w:ascii="Courier New" w:hAnsi="Courier New" w:cs="Courier New"/>
               </w:rPr>
@@ -4821,7 +4807,6 @@
           </w:p>
           <w:p>
             <w:pPr>
-              <w:spacing w:after="0" w:line="240" w:lineRule="auto"/>
               <w:rPr>
                 <w:rFonts w:ascii="Courier New" w:hAnsi="Courier New" w:cs="Courier New"/>
               </w:rPr>
@@ -4835,15 +4820,13 @@
           </w:p>
           <w:p>
             <w:pPr>
-              <w:spacing w:after="0" w:line="240" w:lineRule="auto"/>
-              <w:rPr>
-                <w:rFonts w:ascii="Courier New" w:hAnsi="Courier New" w:cs="Courier New"/>
-              </w:rPr>
-            </w:pPr>
-          </w:p>
-          <w:p>
-            <w:pPr>
-              <w:spacing w:after="0" w:line="240" w:lineRule="auto"/>
+              <w:rPr>
+                <w:rFonts w:ascii="Courier New" w:hAnsi="Courier New" w:cs="Courier New"/>
+              </w:rPr>
+            </w:pPr>
+          </w:p>
+          <w:p>
+            <w:pPr>
               <w:rPr>
                 <w:rFonts w:ascii="Courier New" w:hAnsi="Courier New" w:cs="Courier New"/>
               </w:rPr>
@@ -4857,7 +4840,6 @@
           </w:p>
           <w:p>
             <w:pPr>
-              <w:spacing w:after="0" w:line="240" w:lineRule="auto"/>
               <w:rPr>
                 <w:rFonts w:ascii="Courier New" w:hAnsi="Courier New" w:cs="Courier New"/>
               </w:rPr>
@@ -4871,7 +4853,6 @@
           </w:p>
           <w:p>
             <w:pPr>
-              <w:spacing w:after="0" w:line="240" w:lineRule="auto"/>
               <w:rPr>
                 <w:rFonts w:ascii="Courier New" w:hAnsi="Courier New" w:cs="Courier New"/>
               </w:rPr>
@@ -4885,7 +4866,6 @@
           </w:p>
           <w:p>
             <w:pPr>
-              <w:spacing w:after="0" w:line="240" w:lineRule="auto"/>
               <w:rPr>
                 <w:rFonts w:ascii="Courier New" w:hAnsi="Courier New" w:cs="Courier New"/>
               </w:rPr>
@@ -4899,7 +4879,6 @@
           </w:p>
           <w:p>
             <w:pPr>
-              <w:spacing w:after="0" w:line="240" w:lineRule="auto"/>
               <w:rPr>
                 <w:rFonts w:ascii="Courier New" w:hAnsi="Courier New" w:cs="Courier New"/>
               </w:rPr>
@@ -4913,7 +4892,6 @@
           </w:p>
           <w:p>
             <w:pPr>
-              <w:spacing w:after="0" w:line="240" w:lineRule="auto"/>
               <w:rPr>
                 <w:rFonts w:ascii="Courier New" w:hAnsi="Courier New" w:cs="Courier New"/>
               </w:rPr>
@@ -4927,15 +4905,13 @@
           </w:p>
           <w:p>
             <w:pPr>
-              <w:spacing w:after="0" w:line="240" w:lineRule="auto"/>
-              <w:rPr>
-                <w:rFonts w:ascii="Courier New" w:hAnsi="Courier New" w:cs="Courier New"/>
-              </w:rPr>
-            </w:pPr>
-          </w:p>
-          <w:p>
-            <w:pPr>
-              <w:spacing w:after="0" w:line="240" w:lineRule="auto"/>
+              <w:rPr>
+                <w:rFonts w:ascii="Courier New" w:hAnsi="Courier New" w:cs="Courier New"/>
+              </w:rPr>
+            </w:pPr>
+          </w:p>
+          <w:p>
+            <w:pPr>
               <w:rPr>
                 <w:rFonts w:ascii="Courier New" w:hAnsi="Courier New" w:cs="Courier New"/>
               </w:rPr>
@@ -4949,15 +4925,13 @@
           </w:p>
           <w:p>
             <w:pPr>
-              <w:spacing w:after="0" w:line="240" w:lineRule="auto"/>
-              <w:rPr>
-                <w:rFonts w:ascii="Courier New" w:hAnsi="Courier New" w:cs="Courier New"/>
-              </w:rPr>
-            </w:pPr>
-          </w:p>
-          <w:p>
-            <w:pPr>
-              <w:spacing w:after="0" w:line="240" w:lineRule="auto"/>
+              <w:rPr>
+                <w:rFonts w:ascii="Courier New" w:hAnsi="Courier New" w:cs="Courier New"/>
+              </w:rPr>
+            </w:pPr>
+          </w:p>
+          <w:p>
+            <w:pPr>
               <w:rPr>
                 <w:rFonts w:ascii="Courier New" w:hAnsi="Courier New" w:cs="Courier New"/>
               </w:rPr>
@@ -4971,15 +4945,13 @@
           </w:p>
           <w:p>
             <w:pPr>
-              <w:spacing w:after="0" w:line="240" w:lineRule="auto"/>
-              <w:rPr>
-                <w:rFonts w:ascii="Courier New" w:hAnsi="Courier New" w:cs="Courier New"/>
-              </w:rPr>
-            </w:pPr>
-          </w:p>
-          <w:p>
-            <w:pPr>
-              <w:spacing w:after="0" w:line="240" w:lineRule="auto"/>
+              <w:rPr>
+                <w:rFonts w:ascii="Courier New" w:hAnsi="Courier New" w:cs="Courier New"/>
+              </w:rPr>
+            </w:pPr>
+          </w:p>
+          <w:p>
+            <w:pPr>
               <w:rPr>
                 <w:rFonts w:ascii="Courier New" w:hAnsi="Courier New" w:cs="Courier New"/>
               </w:rPr>
@@ -4993,7 +4965,6 @@
           </w:p>
           <w:p>
             <w:pPr>
-              <w:spacing w:after="0" w:line="240" w:lineRule="auto"/>
               <w:rPr>
                 <w:rFonts w:ascii="Courier New" w:hAnsi="Courier New" w:cs="Courier New"/>
               </w:rPr>
@@ -5007,7 +4978,6 @@
           </w:p>
           <w:p>
             <w:pPr>
-              <w:spacing w:after="0" w:line="240" w:lineRule="auto"/>
               <w:rPr>
                 <w:rFonts w:ascii="Courier New" w:hAnsi="Courier New" w:cs="Courier New"/>
               </w:rPr>
@@ -5021,7 +4991,6 @@
           </w:p>
           <w:p>
             <w:pPr>
-              <w:spacing w:after="0" w:line="240" w:lineRule="auto"/>
               <w:rPr>
                 <w:rFonts w:ascii="Courier New" w:hAnsi="Courier New" w:cs="Courier New"/>
               </w:rPr>
@@ -5035,7 +5004,6 @@
           </w:p>
           <w:p>
             <w:pPr>
-              <w:spacing w:after="0" w:line="240" w:lineRule="auto"/>
               <w:rPr>
                 <w:rFonts w:ascii="Courier New" w:hAnsi="Courier New" w:cs="Courier New"/>
               </w:rPr>
@@ -5049,7 +5017,6 @@
           </w:p>
           <w:p>
             <w:pPr>
-              <w:spacing w:after="0" w:line="240" w:lineRule="auto"/>
               <w:rPr>
                 <w:rFonts w:ascii="Courier New" w:hAnsi="Courier New" w:cs="Courier New"/>
               </w:rPr>
@@ -5063,7 +5030,6 @@
           </w:p>
           <w:p>
             <w:pPr>
-              <w:spacing w:after="0" w:line="240" w:lineRule="auto"/>
               <w:rPr>
                 <w:rFonts w:ascii="Courier New" w:hAnsi="Courier New" w:cs="Courier New"/>
               </w:rPr>
@@ -5118,6 +5084,9 @@
         <w:keepNext/>
       </w:pPr>
       <w:r>
+        <w:rPr>
+          <w:noProof/>
+        </w:rPr>
         <w:drawing>
           <wp:inline distT="0" distB="0" distL="0" distR="0" wp14:anchorId="496F1FE2" wp14:editId="4726EFC7">
             <wp:extent cx="2636748" cy="1585097"/>
@@ -5805,15 +5774,7 @@
                       </w:pPr>
                       <w:bookmarkStart w:id="13" w:name="_Toc164173875"/>
                       <w:r>
-                        <w:t xml:space="preserve">table </w:t>
-                      </w:r>
-                      <w:proofErr w:type="spellStart"/>
-                      <w:r>
-                        <w:t>soal</w:t>
-                      </w:r>
-                      <w:proofErr w:type="spellEnd"/>
-                      <w:r>
-                        <w:t xml:space="preserve"> </w:t>
+                        <w:t xml:space="preserve">table soal </w:t>
                       </w:r>
                       <w:r>
                         <w:fldChar w:fldCharType="begin"/>
@@ -6188,11 +6149,11 @@
           <w:numId w:val="5"/>
         </w:numPr>
       </w:pPr>
-      <w:bookmarkStart w:id="13" w:name="_Toc164171901"/>
+      <w:bookmarkStart w:id="14" w:name="_Toc164171901"/>
       <w:r>
         <w:t>Source Code</w:t>
       </w:r>
-      <w:bookmarkEnd w:id="13"/>
+      <w:bookmarkEnd w:id="14"/>
     </w:p>
     <w:tbl>
       <w:tblPr>
@@ -8030,7 +7991,6 @@
           </w:tcPr>
           <w:p>
             <w:pPr>
-              <w:spacing w:after="0" w:line="240" w:lineRule="auto"/>
               <w:rPr>
                 <w:rFonts w:ascii="Courier New" w:hAnsi="Courier New" w:cs="Courier New"/>
                 <w:sz w:val="18"/>
@@ -8049,7 +8009,6 @@
           </w:p>
           <w:p>
             <w:pPr>
-              <w:spacing w:after="0" w:line="240" w:lineRule="auto"/>
               <w:rPr>
                 <w:rFonts w:ascii="Courier New" w:hAnsi="Courier New" w:cs="Courier New"/>
                 <w:sz w:val="18"/>
@@ -8067,7 +8026,6 @@
           </w:p>
           <w:p>
             <w:pPr>
-              <w:spacing w:after="0" w:line="240" w:lineRule="auto"/>
               <w:rPr>
                 <w:rFonts w:ascii="Courier New" w:hAnsi="Courier New" w:cs="Courier New"/>
                 <w:sz w:val="18"/>
@@ -8085,7 +8043,6 @@
           </w:p>
           <w:p>
             <w:pPr>
-              <w:spacing w:after="0" w:line="240" w:lineRule="auto"/>
               <w:rPr>
                 <w:rFonts w:ascii="Courier New" w:hAnsi="Courier New" w:cs="Courier New"/>
                 <w:sz w:val="18"/>
@@ -8103,7 +8060,6 @@
           </w:p>
           <w:p>
             <w:pPr>
-              <w:spacing w:after="0" w:line="240" w:lineRule="auto"/>
               <w:rPr>
                 <w:rFonts w:ascii="Courier New" w:hAnsi="Courier New" w:cs="Courier New"/>
                 <w:sz w:val="18"/>
@@ -8121,27 +8077,24 @@
           </w:p>
           <w:p>
             <w:pPr>
-              <w:spacing w:after="0" w:line="240" w:lineRule="auto"/>
-              <w:rPr>
-                <w:rFonts w:ascii="Courier New" w:hAnsi="Courier New" w:cs="Courier New"/>
-                <w:sz w:val="18"/>
-                <w:szCs w:val="18"/>
-              </w:rPr>
-            </w:pPr>
-          </w:p>
-          <w:p>
-            <w:pPr>
-              <w:spacing w:after="0" w:line="240" w:lineRule="auto"/>
-              <w:rPr>
-                <w:rFonts w:ascii="Courier New" w:hAnsi="Courier New" w:cs="Courier New"/>
-                <w:sz w:val="18"/>
-                <w:szCs w:val="18"/>
-              </w:rPr>
-            </w:pPr>
-          </w:p>
-          <w:p>
-            <w:pPr>
-              <w:spacing w:after="0" w:line="240" w:lineRule="auto"/>
+              <w:rPr>
+                <w:rFonts w:ascii="Courier New" w:hAnsi="Courier New" w:cs="Courier New"/>
+                <w:sz w:val="18"/>
+                <w:szCs w:val="18"/>
+              </w:rPr>
+            </w:pPr>
+          </w:p>
+          <w:p>
+            <w:pPr>
+              <w:rPr>
+                <w:rFonts w:ascii="Courier New" w:hAnsi="Courier New" w:cs="Courier New"/>
+                <w:sz w:val="18"/>
+                <w:szCs w:val="18"/>
+              </w:rPr>
+            </w:pPr>
+          </w:p>
+          <w:p>
+            <w:pPr>
               <w:rPr>
                 <w:rFonts w:ascii="Courier New" w:hAnsi="Courier New" w:cs="Courier New"/>
                 <w:sz w:val="18"/>
@@ -8159,7 +8112,6 @@
           </w:p>
           <w:p>
             <w:pPr>
-              <w:spacing w:after="0" w:line="240" w:lineRule="auto"/>
               <w:rPr>
                 <w:rFonts w:ascii="Courier New" w:hAnsi="Courier New" w:cs="Courier New"/>
                 <w:sz w:val="18"/>
@@ -8177,7 +8129,6 @@
           </w:p>
           <w:p>
             <w:pPr>
-              <w:spacing w:after="0" w:line="240" w:lineRule="auto"/>
               <w:rPr>
                 <w:rFonts w:ascii="Courier New" w:hAnsi="Courier New" w:cs="Courier New"/>
                 <w:sz w:val="18"/>
@@ -8195,7 +8146,6 @@
           </w:p>
           <w:p>
             <w:pPr>
-              <w:spacing w:after="0" w:line="240" w:lineRule="auto"/>
               <w:rPr>
                 <w:rFonts w:ascii="Courier New" w:hAnsi="Courier New" w:cs="Courier New"/>
                 <w:sz w:val="18"/>
@@ -8213,7 +8163,6 @@
           </w:p>
           <w:p>
             <w:pPr>
-              <w:spacing w:after="0" w:line="240" w:lineRule="auto"/>
               <w:rPr>
                 <w:rFonts w:ascii="Courier New" w:hAnsi="Courier New" w:cs="Courier New"/>
                 <w:sz w:val="18"/>
@@ -8231,7 +8180,6 @@
           </w:p>
           <w:p>
             <w:pPr>
-              <w:spacing w:after="0" w:line="240" w:lineRule="auto"/>
               <w:rPr>
                 <w:rFonts w:ascii="Courier New" w:hAnsi="Courier New" w:cs="Courier New"/>
                 <w:sz w:val="18"/>
@@ -8249,7 +8197,6 @@
           </w:p>
           <w:p>
             <w:pPr>
-              <w:spacing w:after="0" w:line="240" w:lineRule="auto"/>
               <w:rPr>
                 <w:rFonts w:ascii="Courier New" w:hAnsi="Courier New" w:cs="Courier New"/>
                 <w:sz w:val="18"/>
@@ -8267,7 +8214,6 @@
           </w:p>
           <w:p>
             <w:pPr>
-              <w:spacing w:after="0" w:line="240" w:lineRule="auto"/>
               <w:rPr>
                 <w:rFonts w:ascii="Courier New" w:hAnsi="Courier New" w:cs="Courier New"/>
                 <w:sz w:val="18"/>
@@ -8285,7 +8231,6 @@
           </w:p>
           <w:p>
             <w:pPr>
-              <w:spacing w:after="0" w:line="240" w:lineRule="auto"/>
               <w:rPr>
                 <w:rFonts w:ascii="Courier New" w:hAnsi="Courier New" w:cs="Courier New"/>
                 <w:sz w:val="18"/>
@@ -8303,7 +8248,6 @@
           </w:p>
           <w:p>
             <w:pPr>
-              <w:spacing w:after="0" w:line="240" w:lineRule="auto"/>
               <w:rPr>
                 <w:rFonts w:ascii="Courier New" w:hAnsi="Courier New" w:cs="Courier New"/>
                 <w:sz w:val="18"/>
@@ -8321,7 +8265,6 @@
           </w:p>
           <w:p>
             <w:pPr>
-              <w:spacing w:after="0" w:line="240" w:lineRule="auto"/>
               <w:rPr>
                 <w:rFonts w:ascii="Courier New" w:hAnsi="Courier New" w:cs="Courier New"/>
                 <w:sz w:val="18"/>
@@ -8339,7 +8282,6 @@
           </w:p>
           <w:p>
             <w:pPr>
-              <w:spacing w:after="0" w:line="240" w:lineRule="auto"/>
               <w:rPr>
                 <w:rFonts w:ascii="Courier New" w:hAnsi="Courier New" w:cs="Courier New"/>
                 <w:sz w:val="18"/>
@@ -8357,7 +8299,6 @@
           </w:p>
           <w:p>
             <w:pPr>
-              <w:spacing w:after="0" w:line="240" w:lineRule="auto"/>
               <w:rPr>
                 <w:rFonts w:ascii="Courier New" w:hAnsi="Courier New" w:cs="Courier New"/>
                 <w:sz w:val="18"/>
@@ -8375,7 +8316,6 @@
           </w:p>
           <w:p>
             <w:pPr>
-              <w:spacing w:after="0" w:line="240" w:lineRule="auto"/>
               <w:rPr>
                 <w:rFonts w:ascii="Courier New" w:hAnsi="Courier New" w:cs="Courier New"/>
                 <w:sz w:val="18"/>
@@ -8393,7 +8333,6 @@
           </w:p>
           <w:p>
             <w:pPr>
-              <w:spacing w:after="0" w:line="240" w:lineRule="auto"/>
               <w:rPr>
                 <w:rFonts w:ascii="Courier New" w:hAnsi="Courier New" w:cs="Courier New"/>
                 <w:sz w:val="18"/>
@@ -8411,7 +8350,6 @@
           </w:p>
           <w:p>
             <w:pPr>
-              <w:spacing w:after="0" w:line="240" w:lineRule="auto"/>
               <w:rPr>
                 <w:rFonts w:ascii="Courier New" w:hAnsi="Courier New" w:cs="Courier New"/>
                 <w:sz w:val="18"/>
@@ -8429,7 +8367,6 @@
           </w:p>
           <w:p>
             <w:pPr>
-              <w:spacing w:after="0" w:line="240" w:lineRule="auto"/>
               <w:rPr>
                 <w:rFonts w:ascii="Courier New" w:hAnsi="Courier New" w:cs="Courier New"/>
                 <w:sz w:val="18"/>
@@ -8447,7 +8384,6 @@
           </w:p>
           <w:p>
             <w:pPr>
-              <w:spacing w:after="0" w:line="240" w:lineRule="auto"/>
               <w:rPr>
                 <w:rFonts w:ascii="Courier New" w:hAnsi="Courier New" w:cs="Courier New"/>
                 <w:sz w:val="18"/>
@@ -8465,7 +8401,6 @@
           </w:p>
           <w:p>
             <w:pPr>
-              <w:spacing w:after="0" w:line="240" w:lineRule="auto"/>
               <w:rPr>
                 <w:rFonts w:ascii="Courier New" w:hAnsi="Courier New" w:cs="Courier New"/>
                 <w:sz w:val="18"/>
@@ -8483,7 +8418,6 @@
           </w:p>
           <w:p>
             <w:pPr>
-              <w:spacing w:after="0" w:line="240" w:lineRule="auto"/>
               <w:rPr>
                 <w:rFonts w:ascii="Courier New" w:hAnsi="Courier New" w:cs="Courier New"/>
                 <w:sz w:val="18"/>
@@ -8501,7 +8435,6 @@
           </w:p>
           <w:p>
             <w:pPr>
-              <w:spacing w:after="0" w:line="240" w:lineRule="auto"/>
               <w:rPr>
                 <w:rFonts w:ascii="Courier New" w:hAnsi="Courier New" w:cs="Courier New"/>
                 <w:sz w:val="18"/>
@@ -8519,17 +8452,15 @@
           </w:p>
           <w:p>
             <w:pPr>
-              <w:spacing w:after="0" w:line="240" w:lineRule="auto"/>
-              <w:rPr>
-                <w:rFonts w:ascii="Courier New" w:hAnsi="Courier New" w:cs="Courier New"/>
-                <w:sz w:val="18"/>
-                <w:szCs w:val="18"/>
-              </w:rPr>
-            </w:pPr>
-          </w:p>
-          <w:p>
-            <w:pPr>
-              <w:spacing w:after="0" w:line="240" w:lineRule="auto"/>
+              <w:rPr>
+                <w:rFonts w:ascii="Courier New" w:hAnsi="Courier New" w:cs="Courier New"/>
+                <w:sz w:val="18"/>
+                <w:szCs w:val="18"/>
+              </w:rPr>
+            </w:pPr>
+          </w:p>
+          <w:p>
+            <w:pPr>
               <w:rPr>
                 <w:rFonts w:ascii="Courier New" w:hAnsi="Courier New" w:cs="Courier New"/>
                 <w:sz w:val="18"/>
@@ -8547,7 +8478,6 @@
           </w:p>
           <w:p>
             <w:pPr>
-              <w:spacing w:after="0" w:line="240" w:lineRule="auto"/>
               <w:rPr>
                 <w:rFonts w:ascii="Courier New" w:hAnsi="Courier New" w:cs="Courier New"/>
                 <w:sz w:val="18"/>
@@ -8565,7 +8495,6 @@
           </w:p>
           <w:p>
             <w:pPr>
-              <w:spacing w:after="0" w:line="240" w:lineRule="auto"/>
               <w:rPr>
                 <w:rFonts w:ascii="Courier New" w:hAnsi="Courier New" w:cs="Courier New"/>
                 <w:sz w:val="18"/>
@@ -8583,7 +8512,6 @@
           </w:p>
           <w:p>
             <w:pPr>
-              <w:spacing w:after="0" w:line="240" w:lineRule="auto"/>
               <w:rPr>
                 <w:rFonts w:ascii="Courier New" w:hAnsi="Courier New" w:cs="Courier New"/>
                 <w:sz w:val="18"/>
@@ -8601,17 +8529,15 @@
           </w:p>
           <w:p>
             <w:pPr>
-              <w:spacing w:after="0" w:line="240" w:lineRule="auto"/>
-              <w:rPr>
-                <w:rFonts w:ascii="Courier New" w:hAnsi="Courier New" w:cs="Courier New"/>
-                <w:sz w:val="18"/>
-                <w:szCs w:val="18"/>
-              </w:rPr>
-            </w:pPr>
-          </w:p>
-          <w:p>
-            <w:pPr>
-              <w:spacing w:after="0" w:line="240" w:lineRule="auto"/>
+              <w:rPr>
+                <w:rFonts w:ascii="Courier New" w:hAnsi="Courier New" w:cs="Courier New"/>
+                <w:sz w:val="18"/>
+                <w:szCs w:val="18"/>
+              </w:rPr>
+            </w:pPr>
+          </w:p>
+          <w:p>
+            <w:pPr>
               <w:rPr>
                 <w:rFonts w:ascii="Courier New" w:hAnsi="Courier New" w:cs="Courier New"/>
                 <w:sz w:val="18"/>
@@ -8629,7 +8555,6 @@
           </w:p>
           <w:p>
             <w:pPr>
-              <w:spacing w:after="0" w:line="240" w:lineRule="auto"/>
               <w:rPr>
                 <w:rFonts w:ascii="Courier New" w:hAnsi="Courier New" w:cs="Courier New"/>
                 <w:sz w:val="18"/>
@@ -8647,7 +8572,6 @@
           </w:p>
           <w:p>
             <w:pPr>
-              <w:spacing w:after="0" w:line="240" w:lineRule="auto"/>
               <w:rPr>
                 <w:rFonts w:ascii="Courier New" w:hAnsi="Courier New" w:cs="Courier New"/>
                 <w:sz w:val="18"/>
@@ -8665,7 +8589,6 @@
           </w:p>
           <w:p>
             <w:pPr>
-              <w:spacing w:after="0" w:line="240" w:lineRule="auto"/>
               <w:rPr>
                 <w:rFonts w:ascii="Courier New" w:hAnsi="Courier New" w:cs="Courier New"/>
                 <w:sz w:val="18"/>
@@ -8683,7 +8606,6 @@
           </w:p>
           <w:p>
             <w:pPr>
-              <w:spacing w:after="0" w:line="240" w:lineRule="auto"/>
               <w:rPr>
                 <w:rFonts w:ascii="Courier New" w:hAnsi="Courier New" w:cs="Courier New"/>
                 <w:sz w:val="18"/>
@@ -8701,7 +8623,6 @@
           </w:p>
           <w:p>
             <w:pPr>
-              <w:spacing w:after="0" w:line="240" w:lineRule="auto"/>
               <w:rPr>
                 <w:rFonts w:ascii="Courier New" w:hAnsi="Courier New" w:cs="Courier New"/>
                 <w:sz w:val="18"/>
@@ -8719,7 +8640,6 @@
           </w:p>
           <w:p>
             <w:pPr>
-              <w:spacing w:after="0" w:line="240" w:lineRule="auto"/>
               <w:rPr>
                 <w:rFonts w:ascii="Courier New" w:hAnsi="Courier New" w:cs="Courier New"/>
                 <w:sz w:val="18"/>
@@ -8737,7 +8657,6 @@
           </w:p>
           <w:p>
             <w:pPr>
-              <w:spacing w:after="0" w:line="240" w:lineRule="auto"/>
               <w:rPr>
                 <w:rFonts w:ascii="Courier New" w:hAnsi="Courier New" w:cs="Courier New"/>
                 <w:sz w:val="18"/>
@@ -8755,7 +8674,6 @@
           </w:p>
           <w:p>
             <w:pPr>
-              <w:spacing w:after="0" w:line="240" w:lineRule="auto"/>
               <w:rPr>
                 <w:rFonts w:ascii="Courier New" w:hAnsi="Courier New" w:cs="Courier New"/>
                 <w:sz w:val="18"/>
@@ -8773,7 +8691,6 @@
           </w:p>
           <w:p>
             <w:pPr>
-              <w:spacing w:after="0" w:line="240" w:lineRule="auto"/>
               <w:rPr>
                 <w:rFonts w:ascii="Courier New" w:hAnsi="Courier New" w:cs="Courier New"/>
                 <w:sz w:val="18"/>
@@ -8791,7 +8708,6 @@
           </w:p>
           <w:p>
             <w:pPr>
-              <w:spacing w:after="0" w:line="240" w:lineRule="auto"/>
               <w:rPr>
                 <w:rFonts w:ascii="Courier New" w:hAnsi="Courier New" w:cs="Courier New"/>
                 <w:sz w:val="18"/>
@@ -8809,7 +8725,6 @@
           </w:p>
           <w:p>
             <w:pPr>
-              <w:spacing w:after="0" w:line="240" w:lineRule="auto"/>
               <w:rPr>
                 <w:rFonts w:ascii="Courier New" w:hAnsi="Courier New" w:cs="Courier New"/>
                 <w:sz w:val="18"/>
@@ -8827,7 +8742,6 @@
           </w:p>
           <w:p>
             <w:pPr>
-              <w:spacing w:after="0" w:line="240" w:lineRule="auto"/>
               <w:rPr>
                 <w:rFonts w:ascii="Courier New" w:hAnsi="Courier New" w:cs="Courier New"/>
                 <w:sz w:val="18"/>
@@ -8845,7 +8759,6 @@
           </w:p>
           <w:p>
             <w:pPr>
-              <w:spacing w:after="0" w:line="240" w:lineRule="auto"/>
               <w:rPr>
                 <w:rFonts w:ascii="Courier New" w:hAnsi="Courier New" w:cs="Courier New"/>
                 <w:sz w:val="18"/>
@@ -8863,7 +8776,6 @@
           </w:p>
           <w:p>
             <w:pPr>
-              <w:spacing w:after="0" w:line="240" w:lineRule="auto"/>
               <w:rPr>
                 <w:rFonts w:ascii="Courier New" w:hAnsi="Courier New" w:cs="Courier New"/>
                 <w:sz w:val="18"/>
@@ -8881,7 +8793,6 @@
           </w:p>
           <w:p>
             <w:pPr>
-              <w:spacing w:after="0" w:line="240" w:lineRule="auto"/>
               <w:rPr>
                 <w:rFonts w:ascii="Courier New" w:hAnsi="Courier New" w:cs="Courier New"/>
                 <w:sz w:val="18"/>
@@ -8899,7 +8810,6 @@
           </w:p>
           <w:p>
             <w:pPr>
-              <w:spacing w:after="0" w:line="240" w:lineRule="auto"/>
               <w:rPr>
                 <w:rFonts w:ascii="Courier New" w:hAnsi="Courier New" w:cs="Courier New"/>
                 <w:sz w:val="18"/>
@@ -8917,7 +8827,6 @@
           </w:p>
           <w:p>
             <w:pPr>
-              <w:spacing w:after="0" w:line="240" w:lineRule="auto"/>
               <w:rPr>
                 <w:rFonts w:ascii="Courier New" w:hAnsi="Courier New" w:cs="Courier New"/>
                 <w:sz w:val="18"/>
@@ -8935,7 +8844,6 @@
           </w:p>
           <w:p>
             <w:pPr>
-              <w:spacing w:after="0" w:line="240" w:lineRule="auto"/>
               <w:rPr>
                 <w:rFonts w:ascii="Courier New" w:hAnsi="Courier New" w:cs="Courier New"/>
                 <w:sz w:val="18"/>
@@ -8953,7 +8861,6 @@
           </w:p>
           <w:p>
             <w:pPr>
-              <w:spacing w:after="0" w:line="240" w:lineRule="auto"/>
               <w:rPr>
                 <w:rFonts w:ascii="Courier New" w:hAnsi="Courier New" w:cs="Courier New"/>
                 <w:sz w:val="18"/>
@@ -8971,7 +8878,6 @@
           </w:p>
           <w:p>
             <w:pPr>
-              <w:spacing w:after="0" w:line="240" w:lineRule="auto"/>
               <w:rPr>
                 <w:rFonts w:ascii="Courier New" w:hAnsi="Courier New" w:cs="Courier New"/>
                 <w:sz w:val="18"/>
@@ -8989,7 +8895,6 @@
           </w:p>
           <w:p>
             <w:pPr>
-              <w:spacing w:after="0" w:line="240" w:lineRule="auto"/>
               <w:rPr>
                 <w:rFonts w:ascii="Courier New" w:hAnsi="Courier New" w:cs="Courier New"/>
                 <w:sz w:val="18"/>
@@ -9007,7 +8912,6 @@
           </w:p>
           <w:p>
             <w:pPr>
-              <w:spacing w:after="0" w:line="240" w:lineRule="auto"/>
               <w:rPr>
                 <w:rFonts w:ascii="Courier New" w:hAnsi="Courier New" w:cs="Courier New"/>
                 <w:sz w:val="18"/>
@@ -9025,7 +8929,6 @@
           </w:p>
           <w:p>
             <w:pPr>
-              <w:spacing w:after="0" w:line="240" w:lineRule="auto"/>
               <w:rPr>
                 <w:rFonts w:ascii="Courier New" w:hAnsi="Courier New" w:cs="Courier New"/>
                 <w:sz w:val="18"/>
@@ -9044,17 +8947,15 @@
           </w:p>
           <w:p>
             <w:pPr>
-              <w:spacing w:after="0" w:line="240" w:lineRule="auto"/>
-              <w:rPr>
-                <w:rFonts w:ascii="Courier New" w:hAnsi="Courier New" w:cs="Courier New"/>
-                <w:sz w:val="18"/>
-                <w:szCs w:val="18"/>
-              </w:rPr>
-            </w:pPr>
-          </w:p>
-          <w:p>
-            <w:pPr>
-              <w:spacing w:after="0" w:line="240" w:lineRule="auto"/>
+              <w:rPr>
+                <w:rFonts w:ascii="Courier New" w:hAnsi="Courier New" w:cs="Courier New"/>
+                <w:sz w:val="18"/>
+                <w:szCs w:val="18"/>
+              </w:rPr>
+            </w:pPr>
+          </w:p>
+          <w:p>
+            <w:pPr>
               <w:rPr>
                 <w:rFonts w:ascii="Courier New" w:hAnsi="Courier New" w:cs="Courier New"/>
                 <w:sz w:val="18"/>
@@ -9072,7 +8973,6 @@
           </w:p>
           <w:p>
             <w:pPr>
-              <w:spacing w:after="0" w:line="240" w:lineRule="auto"/>
               <w:rPr>
                 <w:rFonts w:ascii="Courier New" w:hAnsi="Courier New" w:cs="Courier New"/>
                 <w:sz w:val="18"/>
@@ -9090,7 +8990,6 @@
           </w:p>
           <w:p>
             <w:pPr>
-              <w:spacing w:after="0" w:line="240" w:lineRule="auto"/>
               <w:rPr>
                 <w:rFonts w:ascii="Courier New" w:hAnsi="Courier New" w:cs="Courier New"/>
                 <w:sz w:val="18"/>
@@ -9108,7 +9007,6 @@
           </w:p>
           <w:p>
             <w:pPr>
-              <w:spacing w:after="0" w:line="240" w:lineRule="auto"/>
               <w:rPr>
                 <w:rFonts w:ascii="Courier New" w:hAnsi="Courier New" w:cs="Courier New"/>
                 <w:sz w:val="18"/>
@@ -9126,7 +9024,6 @@
           </w:p>
           <w:p>
             <w:pPr>
-              <w:spacing w:after="0" w:line="240" w:lineRule="auto"/>
               <w:rPr>
                 <w:rFonts w:ascii="Courier New" w:hAnsi="Courier New" w:cs="Courier New"/>
                 <w:sz w:val="18"/>
@@ -9144,7 +9041,6 @@
           </w:p>
           <w:p>
             <w:pPr>
-              <w:spacing w:after="0" w:line="240" w:lineRule="auto"/>
               <w:rPr>
                 <w:rFonts w:ascii="Courier New" w:hAnsi="Courier New" w:cs="Courier New"/>
                 <w:sz w:val="18"/>
@@ -9162,7 +9058,6 @@
           </w:p>
           <w:p>
             <w:pPr>
-              <w:spacing w:after="0" w:line="240" w:lineRule="auto"/>
               <w:rPr>
                 <w:rFonts w:ascii="Courier New" w:hAnsi="Courier New" w:cs="Courier New"/>
                 <w:sz w:val="18"/>
@@ -9180,17 +9075,15 @@
           </w:p>
           <w:p>
             <w:pPr>
-              <w:spacing w:after="0" w:line="240" w:lineRule="auto"/>
-              <w:rPr>
-                <w:rFonts w:ascii="Courier New" w:hAnsi="Courier New" w:cs="Courier New"/>
-                <w:sz w:val="18"/>
-                <w:szCs w:val="18"/>
-              </w:rPr>
-            </w:pPr>
-          </w:p>
-          <w:p>
-            <w:pPr>
-              <w:spacing w:after="0" w:line="240" w:lineRule="auto"/>
+              <w:rPr>
+                <w:rFonts w:ascii="Courier New" w:hAnsi="Courier New" w:cs="Courier New"/>
+                <w:sz w:val="18"/>
+                <w:szCs w:val="18"/>
+              </w:rPr>
+            </w:pPr>
+          </w:p>
+          <w:p>
+            <w:pPr>
               <w:rPr>
                 <w:rFonts w:ascii="Courier New" w:hAnsi="Courier New" w:cs="Courier New"/>
                 <w:sz w:val="18"/>
@@ -9208,7 +9101,6 @@
           </w:p>
           <w:p>
             <w:pPr>
-              <w:spacing w:after="0" w:line="240" w:lineRule="auto"/>
               <w:rPr>
                 <w:rFonts w:ascii="Courier New" w:hAnsi="Courier New" w:cs="Courier New"/>
                 <w:sz w:val="18"/>
@@ -9226,7 +9118,6 @@
           </w:p>
           <w:p>
             <w:pPr>
-              <w:spacing w:after="0" w:line="240" w:lineRule="auto"/>
               <w:rPr>
                 <w:rFonts w:ascii="Courier New" w:hAnsi="Courier New" w:cs="Courier New"/>
                 <w:sz w:val="18"/>
@@ -9244,7 +9135,6 @@
           </w:p>
           <w:p>
             <w:pPr>
-              <w:spacing w:after="0" w:line="240" w:lineRule="auto"/>
               <w:rPr>
                 <w:rFonts w:ascii="Courier New" w:hAnsi="Courier New" w:cs="Courier New"/>
                 <w:sz w:val="18"/>
@@ -9262,7 +9152,6 @@
           </w:p>
           <w:p>
             <w:pPr>
-              <w:spacing w:after="0" w:line="240" w:lineRule="auto"/>
               <w:rPr>
                 <w:rFonts w:ascii="Courier New" w:hAnsi="Courier New" w:cs="Courier New"/>
                 <w:sz w:val="18"/>
@@ -9280,7 +9169,6 @@
           </w:p>
           <w:p>
             <w:pPr>
-              <w:spacing w:after="0" w:line="240" w:lineRule="auto"/>
               <w:rPr>
                 <w:rFonts w:ascii="Courier New" w:hAnsi="Courier New" w:cs="Courier New"/>
                 <w:sz w:val="18"/>
@@ -9298,7 +9186,6 @@
           </w:p>
           <w:p>
             <w:pPr>
-              <w:spacing w:after="0" w:line="240" w:lineRule="auto"/>
               <w:rPr>
                 <w:rFonts w:ascii="Courier New" w:hAnsi="Courier New" w:cs="Courier New"/>
                 <w:sz w:val="18"/>
@@ -9316,7 +9203,6 @@
           </w:p>
           <w:p>
             <w:pPr>
-              <w:spacing w:after="0" w:line="240" w:lineRule="auto"/>
               <w:rPr>
                 <w:rFonts w:ascii="Courier New" w:hAnsi="Courier New" w:cs="Courier New"/>
                 <w:sz w:val="18"/>
@@ -9334,7 +9220,6 @@
           </w:p>
           <w:p>
             <w:pPr>
-              <w:spacing w:after="0" w:line="240" w:lineRule="auto"/>
               <w:rPr>
                 <w:rFonts w:ascii="Courier New" w:hAnsi="Courier New" w:cs="Courier New"/>
                 <w:sz w:val="18"/>
@@ -9352,7 +9237,6 @@
           </w:p>
           <w:p>
             <w:pPr>
-              <w:spacing w:after="0" w:line="240" w:lineRule="auto"/>
               <w:rPr>
                 <w:rFonts w:ascii="Courier New" w:hAnsi="Courier New" w:cs="Courier New"/>
                 <w:sz w:val="18"/>
@@ -9370,7 +9254,6 @@
           </w:p>
           <w:p>
             <w:pPr>
-              <w:spacing w:after="0" w:line="240" w:lineRule="auto"/>
               <w:rPr>
                 <w:rFonts w:ascii="Courier New" w:hAnsi="Courier New" w:cs="Courier New"/>
                 <w:sz w:val="18"/>
@@ -9388,7 +9271,6 @@
           </w:p>
           <w:p>
             <w:pPr>
-              <w:spacing w:after="0" w:line="240" w:lineRule="auto"/>
               <w:rPr>
                 <w:rFonts w:ascii="Courier New" w:hAnsi="Courier New" w:cs="Courier New"/>
                 <w:sz w:val="18"/>
@@ -9406,7 +9288,6 @@
           </w:p>
           <w:p>
             <w:pPr>
-              <w:spacing w:after="0" w:line="240" w:lineRule="auto"/>
               <w:rPr>
                 <w:rFonts w:ascii="Courier New" w:hAnsi="Courier New" w:cs="Courier New"/>
                 <w:sz w:val="18"/>
@@ -9424,17 +9305,15 @@
           </w:p>
           <w:p>
             <w:pPr>
-              <w:spacing w:after="0" w:line="240" w:lineRule="auto"/>
-              <w:rPr>
-                <w:rFonts w:ascii="Courier New" w:hAnsi="Courier New" w:cs="Courier New"/>
-                <w:sz w:val="18"/>
-                <w:szCs w:val="18"/>
-              </w:rPr>
-            </w:pPr>
-          </w:p>
-          <w:p>
-            <w:pPr>
-              <w:spacing w:after="0" w:line="240" w:lineRule="auto"/>
+              <w:rPr>
+                <w:rFonts w:ascii="Courier New" w:hAnsi="Courier New" w:cs="Courier New"/>
+                <w:sz w:val="18"/>
+                <w:szCs w:val="18"/>
+              </w:rPr>
+            </w:pPr>
+          </w:p>
+          <w:p>
+            <w:pPr>
               <w:rPr>
                 <w:rFonts w:ascii="Courier New" w:hAnsi="Courier New" w:cs="Courier New"/>
                 <w:sz w:val="18"/>
@@ -9452,7 +9331,6 @@
           </w:p>
           <w:p>
             <w:pPr>
-              <w:spacing w:after="0" w:line="240" w:lineRule="auto"/>
               <w:rPr>
                 <w:rFonts w:ascii="Courier New" w:hAnsi="Courier New" w:cs="Courier New"/>
                 <w:sz w:val="18"/>
@@ -9470,7 +9348,6 @@
           </w:p>
           <w:p>
             <w:pPr>
-              <w:spacing w:after="0" w:line="240" w:lineRule="auto"/>
               <w:rPr>
                 <w:rFonts w:ascii="Courier New" w:hAnsi="Courier New" w:cs="Courier New"/>
                 <w:sz w:val="18"/>
@@ -9488,7 +9365,6 @@
           </w:p>
           <w:p>
             <w:pPr>
-              <w:spacing w:after="0" w:line="240" w:lineRule="auto"/>
               <w:rPr>
                 <w:rFonts w:ascii="Courier New" w:hAnsi="Courier New" w:cs="Courier New"/>
                 <w:sz w:val="18"/>
@@ -9506,7 +9382,6 @@
           </w:p>
           <w:p>
             <w:pPr>
-              <w:spacing w:after="0" w:line="240" w:lineRule="auto"/>
               <w:rPr>
                 <w:rFonts w:ascii="Courier New" w:hAnsi="Courier New" w:cs="Courier New"/>
                 <w:sz w:val="18"/>
@@ -9524,7 +9399,6 @@
           </w:p>
           <w:p>
             <w:pPr>
-              <w:spacing w:after="0" w:line="240" w:lineRule="auto"/>
               <w:rPr>
                 <w:rFonts w:ascii="Courier New" w:hAnsi="Courier New" w:cs="Courier New"/>
                 <w:sz w:val="18"/>
@@ -9542,7 +9416,6 @@
           </w:p>
           <w:p>
             <w:pPr>
-              <w:spacing w:after="0" w:line="240" w:lineRule="auto"/>
               <w:rPr>
                 <w:rFonts w:ascii="Courier New" w:hAnsi="Courier New" w:cs="Courier New"/>
                 <w:sz w:val="18"/>
@@ -9560,7 +9433,6 @@
           </w:p>
           <w:p>
             <w:pPr>
-              <w:spacing w:after="0" w:line="240" w:lineRule="auto"/>
               <w:rPr>
                 <w:rFonts w:ascii="Courier New" w:hAnsi="Courier New" w:cs="Courier New"/>
                 <w:sz w:val="18"/>
@@ -9578,7 +9450,6 @@
           </w:p>
           <w:p>
             <w:pPr>
-              <w:spacing w:after="0" w:line="240" w:lineRule="auto"/>
               <w:rPr>
                 <w:rFonts w:ascii="Courier New" w:hAnsi="Courier New" w:cs="Courier New"/>
                 <w:sz w:val="18"/>
@@ -9596,7 +9467,6 @@
           </w:p>
           <w:p>
             <w:pPr>
-              <w:spacing w:after="0" w:line="240" w:lineRule="auto"/>
               <w:rPr>
                 <w:rFonts w:ascii="Courier New" w:hAnsi="Courier New" w:cs="Courier New"/>
                 <w:sz w:val="18"/>
@@ -9614,7 +9484,6 @@
           </w:p>
           <w:p>
             <w:pPr>
-              <w:spacing w:after="0" w:line="240" w:lineRule="auto"/>
               <w:rPr>
                 <w:rFonts w:ascii="Courier New" w:hAnsi="Courier New" w:cs="Courier New"/>
                 <w:sz w:val="18"/>
@@ -9632,7 +9501,6 @@
           </w:p>
           <w:p>
             <w:pPr>
-              <w:spacing w:after="0" w:line="240" w:lineRule="auto"/>
               <w:rPr>
                 <w:rFonts w:ascii="Courier New" w:hAnsi="Courier New" w:cs="Courier New"/>
                 <w:sz w:val="18"/>
@@ -9650,7 +9518,6 @@
           </w:p>
           <w:p>
             <w:pPr>
-              <w:spacing w:after="0" w:line="240" w:lineRule="auto"/>
               <w:rPr>
                 <w:rFonts w:ascii="Courier New" w:hAnsi="Courier New" w:cs="Courier New"/>
                 <w:sz w:val="18"/>
@@ -9668,7 +9535,6 @@
           </w:p>
           <w:p>
             <w:pPr>
-              <w:spacing w:after="0" w:line="240" w:lineRule="auto"/>
               <w:rPr>
                 <w:rFonts w:ascii="Courier New" w:hAnsi="Courier New" w:cs="Courier New"/>
                 <w:sz w:val="18"/>
@@ -9686,7 +9552,6 @@
           </w:p>
           <w:p>
             <w:pPr>
-              <w:spacing w:after="0" w:line="240" w:lineRule="auto"/>
               <w:rPr>
                 <w:rFonts w:ascii="Courier New" w:hAnsi="Courier New" w:cs="Courier New"/>
                 <w:sz w:val="18"/>
@@ -9704,7 +9569,6 @@
           </w:p>
           <w:p>
             <w:pPr>
-              <w:spacing w:after="0" w:line="240" w:lineRule="auto"/>
               <w:rPr>
                 <w:rFonts w:ascii="Courier New" w:hAnsi="Courier New" w:cs="Courier New"/>
                 <w:sz w:val="18"/>
@@ -9722,7 +9586,6 @@
           </w:p>
           <w:p>
             <w:pPr>
-              <w:spacing w:after="0" w:line="240" w:lineRule="auto"/>
               <w:rPr>
                 <w:rFonts w:ascii="Courier New" w:hAnsi="Courier New" w:cs="Courier New"/>
                 <w:sz w:val="18"/>
@@ -9740,7 +9603,6 @@
           </w:p>
           <w:p>
             <w:pPr>
-              <w:spacing w:after="0" w:line="240" w:lineRule="auto"/>
               <w:rPr>
                 <w:rFonts w:ascii="Courier New" w:hAnsi="Courier New" w:cs="Courier New"/>
                 <w:sz w:val="18"/>
@@ -9786,12 +9648,12 @@
         </w:numPr>
         <w:ind w:left="360"/>
       </w:pPr>
-      <w:bookmarkStart w:id="14" w:name="_Toc164171902"/>
+      <w:bookmarkStart w:id="15" w:name="_Toc164171902"/>
       <w:r>
         <w:lastRenderedPageBreak/>
         <w:t>Output Program</w:t>
       </w:r>
-      <w:bookmarkEnd w:id="14"/>
+      <w:bookmarkEnd w:id="15"/>
     </w:p>
     <w:p>
       <w:pPr>
@@ -9799,6 +9661,9 @@
         <w:spacing w:after="0"/>
       </w:pPr>
       <w:r>
+        <w:rPr>
+          <w:noProof/>
+        </w:rPr>
         <w:drawing>
           <wp:anchor distT="0" distB="0" distL="114300" distR="114300" simplePos="0" relativeHeight="251676672" behindDoc="0" locked="0" layoutInCell="1" allowOverlap="1" wp14:anchorId="2D40CAE0" wp14:editId="13946DDE">
             <wp:simplePos x="0" y="0"/>
@@ -9850,6 +9715,9 @@
         </w:drawing>
       </w:r>
       <w:r>
+        <w:rPr>
+          <w:noProof/>
+        </w:rPr>
         <w:drawing>
           <wp:inline distT="0" distB="0" distL="0" distR="0" wp14:anchorId="5F813823" wp14:editId="21ED175C">
             <wp:extent cx="5068007" cy="1590897"/>
@@ -9891,7 +9759,7 @@
       <w:pPr>
         <w:pStyle w:val="Keterangan"/>
       </w:pPr>
-      <w:bookmarkStart w:id="15" w:name="_Toc164173914"/>
+      <w:bookmarkStart w:id="16" w:name="_Toc164173914"/>
       <w:r>
         <w:t xml:space="preserve">output gambar modul 2 soal </w:t>
       </w:r>
@@ -9910,7 +9778,7 @@
         </w:rPr>
         <w:t>2</w:t>
       </w:r>
-      <w:bookmarkEnd w:id="15"/>
+      <w:bookmarkEnd w:id="16"/>
       <w:r>
         <w:fldChar w:fldCharType="end"/>
       </w:r>
@@ -9924,11 +9792,11 @@
         </w:numPr>
         <w:ind w:left="360"/>
       </w:pPr>
-      <w:bookmarkStart w:id="16" w:name="_Toc164171903"/>
+      <w:bookmarkStart w:id="17" w:name="_Toc164171903"/>
       <w:r>
         <w:t>Pembahasan</w:t>
       </w:r>
-      <w:bookmarkEnd w:id="16"/>
+      <w:bookmarkEnd w:id="17"/>
     </w:p>
     <w:p>
       <w:pPr>
@@ -10217,11 +10085,11 @@
         </w:numPr>
         <w:ind w:left="360"/>
       </w:pPr>
-      <w:bookmarkStart w:id="17" w:name="_Toc164171904"/>
+      <w:bookmarkStart w:id="18" w:name="_Toc164171904"/>
       <w:r>
         <w:t>Tautan Git</w:t>
       </w:r>
-      <w:bookmarkEnd w:id="17"/>
+      <w:bookmarkEnd w:id="18"/>
     </w:p>
     <w:p>
       <w:pPr>
@@ -10249,12 +10117,12 @@
         <w:pStyle w:val="Judul1"/>
         <w:spacing w:after="240"/>
       </w:pPr>
-      <w:bookmarkStart w:id="18" w:name="_Toc164171905"/>
+      <w:bookmarkStart w:id="19" w:name="_Toc164171905"/>
       <w:r>
         <w:lastRenderedPageBreak/>
         <w:t>SOAL 3</w:t>
       </w:r>
-      <w:bookmarkEnd w:id="18"/>
+      <w:bookmarkEnd w:id="19"/>
     </w:p>
     <w:p>
       <w:pPr>
@@ -10345,7 +10213,7 @@
                                 <w:noProof/>
                               </w:rPr>
                             </w:pPr>
-                            <w:bookmarkStart w:id="19" w:name="_Toc164173876"/>
+                            <w:bookmarkStart w:id="20" w:name="_Toc164173876"/>
                             <w:r>
                               <w:t xml:space="preserve">table soal </w:t>
                             </w:r>
@@ -10364,7 +10232,7 @@
                               </w:rPr>
                               <w:t>3</w:t>
                             </w:r>
-                            <w:bookmarkEnd w:id="19"/>
+                            <w:bookmarkEnd w:id="20"/>
                             <w:r>
                               <w:fldChar w:fldCharType="end"/>
                             </w:r>
@@ -10397,15 +10265,7 @@
                       </w:pPr>
                       <w:bookmarkStart w:id="21" w:name="_Toc164173876"/>
                       <w:r>
-                        <w:t xml:space="preserve">table </w:t>
-                      </w:r>
-                      <w:proofErr w:type="spellStart"/>
-                      <w:r>
-                        <w:t>soal</w:t>
-                      </w:r>
-                      <w:proofErr w:type="spellEnd"/>
-                      <w:r>
-                        <w:t xml:space="preserve"> </w:t>
+                        <w:t xml:space="preserve">table soal </w:t>
                       </w:r>
                       <w:r>
                         <w:fldChar w:fldCharType="begin"/>
@@ -10552,11 +10412,11 @@
           <w:numId w:val="6"/>
         </w:numPr>
       </w:pPr>
-      <w:bookmarkStart w:id="20" w:name="_Toc164171906"/>
+      <w:bookmarkStart w:id="22" w:name="_Toc164171906"/>
       <w:r>
         <w:t>Source Code</w:t>
       </w:r>
-      <w:bookmarkEnd w:id="20"/>
+      <w:bookmarkEnd w:id="22"/>
     </w:p>
     <w:tbl>
       <w:tblPr>
@@ -12159,7 +12019,6 @@
           </w:tcPr>
           <w:p>
             <w:pPr>
-              <w:spacing w:after="0" w:line="240" w:lineRule="auto"/>
               <w:rPr>
                 <w:rFonts w:ascii="Courier New" w:hAnsi="Courier New" w:cs="Courier New"/>
               </w:rPr>
@@ -12174,7 +12033,6 @@
           </w:p>
           <w:p>
             <w:pPr>
-              <w:spacing w:after="0" w:line="240" w:lineRule="auto"/>
               <w:rPr>
                 <w:rFonts w:ascii="Courier New" w:hAnsi="Courier New" w:cs="Courier New"/>
               </w:rPr>
@@ -12188,7 +12046,6 @@
           </w:p>
           <w:p>
             <w:pPr>
-              <w:spacing w:after="0" w:line="240" w:lineRule="auto"/>
               <w:rPr>
                 <w:rFonts w:ascii="Courier New" w:hAnsi="Courier New" w:cs="Courier New"/>
               </w:rPr>
@@ -12202,7 +12059,6 @@
           </w:p>
           <w:p>
             <w:pPr>
-              <w:spacing w:after="0" w:line="240" w:lineRule="auto"/>
               <w:rPr>
                 <w:rFonts w:ascii="Courier New" w:hAnsi="Courier New" w:cs="Courier New"/>
               </w:rPr>
@@ -12216,15 +12072,13 @@
           </w:p>
           <w:p>
             <w:pPr>
-              <w:spacing w:after="0" w:line="240" w:lineRule="auto"/>
-              <w:rPr>
-                <w:rFonts w:ascii="Courier New" w:hAnsi="Courier New" w:cs="Courier New"/>
-              </w:rPr>
-            </w:pPr>
-          </w:p>
-          <w:p>
-            <w:pPr>
-              <w:spacing w:after="0" w:line="240" w:lineRule="auto"/>
+              <w:rPr>
+                <w:rFonts w:ascii="Courier New" w:hAnsi="Courier New" w:cs="Courier New"/>
+              </w:rPr>
+            </w:pPr>
+          </w:p>
+          <w:p>
+            <w:pPr>
               <w:rPr>
                 <w:rFonts w:ascii="Courier New" w:hAnsi="Courier New" w:cs="Courier New"/>
               </w:rPr>
@@ -12238,7 +12092,6 @@
           </w:p>
           <w:p>
             <w:pPr>
-              <w:spacing w:after="0" w:line="240" w:lineRule="auto"/>
               <w:rPr>
                 <w:rFonts w:ascii="Courier New" w:hAnsi="Courier New" w:cs="Courier New"/>
               </w:rPr>
@@ -12252,7 +12105,6 @@
           </w:p>
           <w:p>
             <w:pPr>
-              <w:spacing w:after="0" w:line="240" w:lineRule="auto"/>
               <w:rPr>
                 <w:rFonts w:ascii="Courier New" w:hAnsi="Courier New" w:cs="Courier New"/>
               </w:rPr>
@@ -12266,7 +12118,6 @@
           </w:p>
           <w:p>
             <w:pPr>
-              <w:spacing w:after="0" w:line="240" w:lineRule="auto"/>
               <w:rPr>
                 <w:rFonts w:ascii="Courier New" w:hAnsi="Courier New" w:cs="Courier New"/>
               </w:rPr>
@@ -12280,7 +12131,6 @@
           </w:p>
           <w:p>
             <w:pPr>
-              <w:spacing w:after="0" w:line="240" w:lineRule="auto"/>
               <w:rPr>
                 <w:rFonts w:ascii="Courier New" w:hAnsi="Courier New" w:cs="Courier New"/>
               </w:rPr>
@@ -12294,7 +12144,6 @@
           </w:p>
           <w:p>
             <w:pPr>
-              <w:spacing w:after="0" w:line="240" w:lineRule="auto"/>
               <w:rPr>
                 <w:rFonts w:ascii="Courier New" w:hAnsi="Courier New" w:cs="Courier New"/>
               </w:rPr>
@@ -12308,7 +12157,6 @@
           </w:p>
           <w:p>
             <w:pPr>
-              <w:spacing w:after="0" w:line="240" w:lineRule="auto"/>
               <w:rPr>
                 <w:rFonts w:ascii="Courier New" w:hAnsi="Courier New" w:cs="Courier New"/>
               </w:rPr>
@@ -12322,7 +12170,6 @@
           </w:p>
           <w:p>
             <w:pPr>
-              <w:spacing w:after="0" w:line="240" w:lineRule="auto"/>
               <w:rPr>
                 <w:rFonts w:ascii="Courier New" w:hAnsi="Courier New" w:cs="Courier New"/>
               </w:rPr>
@@ -12336,7 +12183,6 @@
           </w:p>
           <w:p>
             <w:pPr>
-              <w:spacing w:after="0" w:line="240" w:lineRule="auto"/>
               <w:rPr>
                 <w:rFonts w:ascii="Courier New" w:hAnsi="Courier New" w:cs="Courier New"/>
               </w:rPr>
@@ -12350,7 +12196,6 @@
           </w:p>
           <w:p>
             <w:pPr>
-              <w:spacing w:after="0" w:line="240" w:lineRule="auto"/>
               <w:rPr>
                 <w:rFonts w:ascii="Courier New" w:hAnsi="Courier New" w:cs="Courier New"/>
               </w:rPr>
@@ -12364,15 +12209,13 @@
           </w:p>
           <w:p>
             <w:pPr>
-              <w:spacing w:after="0" w:line="240" w:lineRule="auto"/>
-              <w:rPr>
-                <w:rFonts w:ascii="Courier New" w:hAnsi="Courier New" w:cs="Courier New"/>
-              </w:rPr>
-            </w:pPr>
-          </w:p>
-          <w:p>
-            <w:pPr>
-              <w:spacing w:after="0" w:line="240" w:lineRule="auto"/>
+              <w:rPr>
+                <w:rFonts w:ascii="Courier New" w:hAnsi="Courier New" w:cs="Courier New"/>
+              </w:rPr>
+            </w:pPr>
+          </w:p>
+          <w:p>
+            <w:pPr>
               <w:rPr>
                 <w:rFonts w:ascii="Courier New" w:hAnsi="Courier New" w:cs="Courier New"/>
               </w:rPr>
@@ -12386,7 +12229,6 @@
           </w:p>
           <w:p>
             <w:pPr>
-              <w:spacing w:after="0" w:line="240" w:lineRule="auto"/>
               <w:rPr>
                 <w:rFonts w:ascii="Courier New" w:hAnsi="Courier New" w:cs="Courier New"/>
               </w:rPr>
@@ -12400,7 +12242,6 @@
           </w:p>
           <w:p>
             <w:pPr>
-              <w:spacing w:after="0" w:line="240" w:lineRule="auto"/>
               <w:rPr>
                 <w:rFonts w:ascii="Courier New" w:hAnsi="Courier New" w:cs="Courier New"/>
               </w:rPr>
@@ -12414,7 +12255,6 @@
           </w:p>
           <w:p>
             <w:pPr>
-              <w:spacing w:after="0" w:line="240" w:lineRule="auto"/>
               <w:rPr>
                 <w:rFonts w:ascii="Courier New" w:hAnsi="Courier New" w:cs="Courier New"/>
               </w:rPr>
@@ -12428,7 +12268,6 @@
           </w:p>
           <w:p>
             <w:pPr>
-              <w:spacing w:after="0" w:line="240" w:lineRule="auto"/>
               <w:rPr>
                 <w:rFonts w:ascii="Courier New" w:hAnsi="Courier New" w:cs="Courier New"/>
               </w:rPr>
@@ -12442,7 +12281,6 @@
           </w:p>
           <w:p>
             <w:pPr>
-              <w:spacing w:after="0" w:line="240" w:lineRule="auto"/>
               <w:rPr>
                 <w:rFonts w:ascii="Courier New" w:hAnsi="Courier New" w:cs="Courier New"/>
               </w:rPr>
@@ -12457,7 +12295,6 @@
           </w:p>
           <w:p>
             <w:pPr>
-              <w:spacing w:after="0" w:line="240" w:lineRule="auto"/>
               <w:rPr>
                 <w:rFonts w:ascii="Courier New" w:hAnsi="Courier New" w:cs="Courier New"/>
               </w:rPr>
@@ -12471,7 +12308,6 @@
           </w:p>
           <w:p>
             <w:pPr>
-              <w:spacing w:after="0" w:line="240" w:lineRule="auto"/>
               <w:rPr>
                 <w:rFonts w:ascii="Courier New" w:hAnsi="Courier New" w:cs="Courier New"/>
               </w:rPr>
@@ -12485,7 +12321,6 @@
           </w:p>
           <w:p>
             <w:pPr>
-              <w:spacing w:after="0" w:line="240" w:lineRule="auto"/>
               <w:rPr>
                 <w:rFonts w:ascii="Courier New" w:hAnsi="Courier New" w:cs="Courier New"/>
               </w:rPr>
@@ -12499,7 +12334,6 @@
           </w:p>
           <w:p>
             <w:pPr>
-              <w:spacing w:after="0" w:line="240" w:lineRule="auto"/>
               <w:rPr>
                 <w:rFonts w:ascii="Courier New" w:hAnsi="Courier New" w:cs="Courier New"/>
               </w:rPr>
@@ -12513,7 +12347,6 @@
           </w:p>
           <w:p>
             <w:pPr>
-              <w:spacing w:after="0" w:line="240" w:lineRule="auto"/>
               <w:rPr>
                 <w:rFonts w:ascii="Courier New" w:hAnsi="Courier New" w:cs="Courier New"/>
               </w:rPr>
@@ -12527,7 +12360,6 @@
           </w:p>
           <w:p>
             <w:pPr>
-              <w:spacing w:after="0" w:line="240" w:lineRule="auto"/>
               <w:rPr>
                 <w:rFonts w:ascii="Courier New" w:hAnsi="Courier New" w:cs="Courier New"/>
               </w:rPr>
@@ -12541,7 +12373,6 @@
           </w:p>
           <w:p>
             <w:pPr>
-              <w:spacing w:after="0" w:line="240" w:lineRule="auto"/>
               <w:rPr>
                 <w:rFonts w:ascii="Courier New" w:hAnsi="Courier New" w:cs="Courier New"/>
               </w:rPr>
@@ -12555,7 +12386,6 @@
           </w:p>
           <w:p>
             <w:pPr>
-              <w:spacing w:after="0" w:line="240" w:lineRule="auto"/>
               <w:rPr>
                 <w:rFonts w:ascii="Courier New" w:hAnsi="Courier New" w:cs="Courier New"/>
               </w:rPr>
@@ -12569,7 +12399,6 @@
           </w:p>
           <w:p>
             <w:pPr>
-              <w:spacing w:after="0" w:line="240" w:lineRule="auto"/>
               <w:rPr>
                 <w:rFonts w:ascii="Courier New" w:hAnsi="Courier New" w:cs="Courier New"/>
               </w:rPr>
@@ -12583,7 +12412,6 @@
           </w:p>
           <w:p>
             <w:pPr>
-              <w:spacing w:after="0" w:line="240" w:lineRule="auto"/>
               <w:rPr>
                 <w:rFonts w:ascii="Courier New" w:hAnsi="Courier New" w:cs="Courier New"/>
               </w:rPr>
@@ -12597,7 +12425,6 @@
           </w:p>
           <w:p>
             <w:pPr>
-              <w:spacing w:after="0" w:line="240" w:lineRule="auto"/>
               <w:rPr>
                 <w:rFonts w:ascii="Courier New" w:hAnsi="Courier New" w:cs="Courier New"/>
               </w:rPr>
@@ -12611,7 +12438,6 @@
           </w:p>
           <w:p>
             <w:pPr>
-              <w:spacing w:after="0" w:line="240" w:lineRule="auto"/>
               <w:rPr>
                 <w:rFonts w:ascii="Courier New" w:hAnsi="Courier New" w:cs="Courier New"/>
               </w:rPr>
@@ -12625,7 +12451,6 @@
           </w:p>
           <w:p>
             <w:pPr>
-              <w:spacing w:after="0" w:line="240" w:lineRule="auto"/>
               <w:rPr>
                 <w:rFonts w:ascii="Courier New" w:hAnsi="Courier New" w:cs="Courier New"/>
               </w:rPr>
@@ -12639,7 +12464,6 @@
           </w:p>
           <w:p>
             <w:pPr>
-              <w:spacing w:after="0" w:line="240" w:lineRule="auto"/>
               <w:rPr>
                 <w:rFonts w:ascii="Courier New" w:hAnsi="Courier New" w:cs="Courier New"/>
               </w:rPr>
@@ -12653,7 +12477,6 @@
           </w:p>
           <w:p>
             <w:pPr>
-              <w:spacing w:after="0" w:line="240" w:lineRule="auto"/>
               <w:rPr>
                 <w:rFonts w:ascii="Courier New" w:hAnsi="Courier New" w:cs="Courier New"/>
               </w:rPr>
@@ -12667,7 +12490,6 @@
           </w:p>
           <w:p>
             <w:pPr>
-              <w:spacing w:after="0" w:line="240" w:lineRule="auto"/>
               <w:rPr>
                 <w:rFonts w:ascii="Courier New" w:hAnsi="Courier New" w:cs="Courier New"/>
               </w:rPr>
@@ -12681,7 +12503,6 @@
           </w:p>
           <w:p>
             <w:pPr>
-              <w:spacing w:after="0" w:line="240" w:lineRule="auto"/>
               <w:rPr>
                 <w:rFonts w:ascii="Courier New" w:hAnsi="Courier New" w:cs="Courier New"/>
               </w:rPr>
@@ -12695,7 +12516,6 @@
           </w:p>
           <w:p>
             <w:pPr>
-              <w:spacing w:after="0" w:line="240" w:lineRule="auto"/>
               <w:rPr>
                 <w:rFonts w:ascii="Courier New" w:hAnsi="Courier New" w:cs="Courier New"/>
               </w:rPr>
@@ -12709,7 +12529,6 @@
           </w:p>
           <w:p>
             <w:pPr>
-              <w:spacing w:after="0" w:line="240" w:lineRule="auto"/>
               <w:rPr>
                 <w:rFonts w:ascii="Courier New" w:hAnsi="Courier New" w:cs="Courier New"/>
               </w:rPr>
@@ -12723,7 +12542,6 @@
           </w:p>
           <w:p>
             <w:pPr>
-              <w:spacing w:after="0" w:line="240" w:lineRule="auto"/>
               <w:rPr>
                 <w:rFonts w:ascii="Courier New" w:hAnsi="Courier New" w:cs="Courier New"/>
               </w:rPr>
@@ -12737,7 +12555,6 @@
           </w:p>
           <w:p>
             <w:pPr>
-              <w:spacing w:after="0" w:line="240" w:lineRule="auto"/>
               <w:rPr>
                 <w:rFonts w:ascii="Courier New" w:hAnsi="Courier New" w:cs="Courier New"/>
               </w:rPr>
@@ -12751,7 +12568,6 @@
           </w:p>
           <w:p>
             <w:pPr>
-              <w:spacing w:after="0" w:line="240" w:lineRule="auto"/>
               <w:rPr>
                 <w:rFonts w:ascii="Courier New" w:hAnsi="Courier New" w:cs="Courier New"/>
               </w:rPr>
@@ -12765,7 +12581,6 @@
           </w:p>
           <w:p>
             <w:pPr>
-              <w:spacing w:after="0" w:line="240" w:lineRule="auto"/>
               <w:rPr>
                 <w:rFonts w:ascii="Courier New" w:hAnsi="Courier New" w:cs="Courier New"/>
               </w:rPr>
@@ -12779,7 +12594,6 @@
           </w:p>
           <w:p>
             <w:pPr>
-              <w:spacing w:after="0" w:line="240" w:lineRule="auto"/>
               <w:rPr>
                 <w:rFonts w:ascii="Courier New" w:hAnsi="Courier New" w:cs="Courier New"/>
               </w:rPr>
@@ -12793,7 +12607,6 @@
           </w:p>
           <w:p>
             <w:pPr>
-              <w:spacing w:after="0" w:line="240" w:lineRule="auto"/>
               <w:rPr>
                 <w:rFonts w:ascii="Courier New" w:hAnsi="Courier New" w:cs="Courier New"/>
               </w:rPr>
@@ -12807,7 +12620,6 @@
           </w:p>
           <w:p>
             <w:pPr>
-              <w:spacing w:after="0" w:line="240" w:lineRule="auto"/>
               <w:rPr>
                 <w:rFonts w:ascii="Courier New" w:hAnsi="Courier New" w:cs="Courier New"/>
               </w:rPr>
@@ -12821,7 +12633,6 @@
           </w:p>
           <w:p>
             <w:pPr>
-              <w:spacing w:after="0" w:line="240" w:lineRule="auto"/>
               <w:rPr>
                 <w:rFonts w:ascii="Courier New" w:hAnsi="Courier New" w:cs="Courier New"/>
               </w:rPr>
@@ -12835,7 +12646,6 @@
           </w:p>
           <w:p>
             <w:pPr>
-              <w:spacing w:after="0" w:line="240" w:lineRule="auto"/>
               <w:rPr>
                 <w:rFonts w:ascii="Courier New" w:hAnsi="Courier New" w:cs="Courier New"/>
               </w:rPr>
@@ -12849,7 +12659,6 @@
           </w:p>
           <w:p>
             <w:pPr>
-              <w:spacing w:after="0" w:line="240" w:lineRule="auto"/>
               <w:rPr>
                 <w:rFonts w:ascii="Courier New" w:hAnsi="Courier New" w:cs="Courier New"/>
               </w:rPr>
@@ -12863,7 +12672,6 @@
           </w:p>
           <w:p>
             <w:pPr>
-              <w:spacing w:after="0" w:line="240" w:lineRule="auto"/>
               <w:rPr>
                 <w:rFonts w:ascii="Courier New" w:hAnsi="Courier New" w:cs="Courier New"/>
               </w:rPr>
@@ -12877,7 +12685,6 @@
           </w:p>
           <w:p>
             <w:pPr>
-              <w:spacing w:after="0" w:line="240" w:lineRule="auto"/>
               <w:rPr>
                 <w:rFonts w:ascii="Courier New" w:hAnsi="Courier New" w:cs="Courier New"/>
               </w:rPr>
@@ -12891,7 +12698,6 @@
           </w:p>
           <w:p>
             <w:pPr>
-              <w:spacing w:after="0" w:line="240" w:lineRule="auto"/>
               <w:rPr>
                 <w:rFonts w:ascii="Courier New" w:hAnsi="Courier New" w:cs="Courier New"/>
               </w:rPr>
@@ -12905,7 +12711,6 @@
           </w:p>
           <w:p>
             <w:pPr>
-              <w:spacing w:after="0" w:line="240" w:lineRule="auto"/>
               <w:rPr>
                 <w:rFonts w:ascii="Courier New" w:hAnsi="Courier New" w:cs="Courier New"/>
               </w:rPr>
@@ -12919,7 +12724,6 @@
           </w:p>
           <w:p>
             <w:pPr>
-              <w:spacing w:after="0" w:line="240" w:lineRule="auto"/>
               <w:rPr>
                 <w:rFonts w:ascii="Courier New" w:hAnsi="Courier New" w:cs="Courier New"/>
               </w:rPr>
@@ -12933,7 +12737,6 @@
           </w:p>
           <w:p>
             <w:pPr>
-              <w:spacing w:after="0" w:line="240" w:lineRule="auto"/>
               <w:rPr>
                 <w:rFonts w:ascii="Courier New" w:hAnsi="Courier New" w:cs="Courier New"/>
               </w:rPr>
@@ -12947,15 +12750,13 @@
           </w:p>
           <w:p>
             <w:pPr>
-              <w:spacing w:after="0" w:line="240" w:lineRule="auto"/>
-              <w:rPr>
-                <w:rFonts w:ascii="Courier New" w:hAnsi="Courier New" w:cs="Courier New"/>
-              </w:rPr>
-            </w:pPr>
-          </w:p>
-          <w:p>
-            <w:pPr>
-              <w:spacing w:after="0" w:line="240" w:lineRule="auto"/>
+              <w:rPr>
+                <w:rFonts w:ascii="Courier New" w:hAnsi="Courier New" w:cs="Courier New"/>
+              </w:rPr>
+            </w:pPr>
+          </w:p>
+          <w:p>
+            <w:pPr>
               <w:rPr>
                 <w:rFonts w:ascii="Courier New" w:hAnsi="Courier New" w:cs="Courier New"/>
               </w:rPr>
@@ -12969,7 +12770,6 @@
           </w:p>
           <w:p>
             <w:pPr>
-              <w:spacing w:after="0" w:line="240" w:lineRule="auto"/>
               <w:rPr>
                 <w:rFonts w:ascii="Courier New" w:hAnsi="Courier New" w:cs="Courier New"/>
               </w:rPr>
@@ -12983,7 +12783,6 @@
           </w:p>
           <w:p>
             <w:pPr>
-              <w:spacing w:after="0" w:line="240" w:lineRule="auto"/>
               <w:rPr>
                 <w:rFonts w:ascii="Courier New" w:hAnsi="Courier New" w:cs="Courier New"/>
               </w:rPr>
@@ -12998,7 +12797,6 @@
           </w:p>
           <w:p>
             <w:pPr>
-              <w:spacing w:after="0" w:line="240" w:lineRule="auto"/>
               <w:rPr>
                 <w:rFonts w:ascii="Courier New" w:hAnsi="Courier New" w:cs="Courier New"/>
               </w:rPr>
@@ -13012,7 +12810,6 @@
           </w:p>
           <w:p>
             <w:pPr>
-              <w:spacing w:after="0" w:line="240" w:lineRule="auto"/>
               <w:rPr>
                 <w:rFonts w:ascii="Courier New" w:hAnsi="Courier New" w:cs="Courier New"/>
               </w:rPr>
@@ -13026,7 +12823,6 @@
           </w:p>
           <w:p>
             <w:pPr>
-              <w:spacing w:after="0" w:line="240" w:lineRule="auto"/>
               <w:rPr>
                 <w:rFonts w:ascii="Courier New" w:hAnsi="Courier New" w:cs="Courier New"/>
               </w:rPr>
@@ -13040,7 +12836,6 @@
           </w:p>
           <w:p>
             <w:pPr>
-              <w:spacing w:after="0" w:line="240" w:lineRule="auto"/>
               <w:rPr>
                 <w:rFonts w:ascii="Courier New" w:hAnsi="Courier New" w:cs="Courier New"/>
               </w:rPr>
@@ -13054,7 +12849,6 @@
           </w:p>
           <w:p>
             <w:pPr>
-              <w:spacing w:after="0" w:line="240" w:lineRule="auto"/>
               <w:rPr>
                 <w:rFonts w:ascii="Courier New" w:hAnsi="Courier New" w:cs="Courier New"/>
               </w:rPr>
@@ -13068,7 +12862,6 @@
           </w:p>
           <w:p>
             <w:pPr>
-              <w:spacing w:after="0" w:line="240" w:lineRule="auto"/>
               <w:rPr>
                 <w:rFonts w:ascii="Courier New" w:hAnsi="Courier New" w:cs="Courier New"/>
               </w:rPr>
@@ -13082,7 +12875,6 @@
           </w:p>
           <w:p>
             <w:pPr>
-              <w:spacing w:after="0" w:line="240" w:lineRule="auto"/>
               <w:rPr>
                 <w:rFonts w:ascii="Courier New" w:hAnsi="Courier New" w:cs="Courier New"/>
               </w:rPr>
@@ -13096,7 +12888,6 @@
           </w:p>
           <w:p>
             <w:pPr>
-              <w:spacing w:after="0" w:line="240" w:lineRule="auto"/>
               <w:rPr>
                 <w:rFonts w:ascii="Courier New" w:hAnsi="Courier New" w:cs="Courier New"/>
               </w:rPr>
@@ -13110,7 +12901,6 @@
           </w:p>
           <w:p>
             <w:pPr>
-              <w:spacing w:after="0" w:line="240" w:lineRule="auto"/>
               <w:rPr>
                 <w:rFonts w:ascii="Courier New" w:hAnsi="Courier New" w:cs="Courier New"/>
               </w:rPr>
@@ -13124,7 +12914,6 @@
           </w:p>
           <w:p>
             <w:pPr>
-              <w:spacing w:after="0" w:line="240" w:lineRule="auto"/>
               <w:rPr>
                 <w:rFonts w:ascii="Courier New" w:hAnsi="Courier New" w:cs="Courier New"/>
               </w:rPr>
@@ -13138,7 +12927,6 @@
           </w:p>
           <w:p>
             <w:pPr>
-              <w:spacing w:after="0" w:line="240" w:lineRule="auto"/>
               <w:rPr>
                 <w:rFonts w:ascii="Courier New" w:hAnsi="Courier New" w:cs="Courier New"/>
               </w:rPr>
@@ -13152,7 +12940,6 @@
           </w:p>
           <w:p>
             <w:pPr>
-              <w:spacing w:after="0" w:line="240" w:lineRule="auto"/>
               <w:rPr>
                 <w:rFonts w:ascii="Courier New" w:hAnsi="Courier New" w:cs="Courier New"/>
               </w:rPr>
@@ -13166,7 +12953,6 @@
           </w:p>
           <w:p>
             <w:pPr>
-              <w:spacing w:after="0" w:line="240" w:lineRule="auto"/>
               <w:rPr>
                 <w:rFonts w:ascii="Courier New" w:hAnsi="Courier New" w:cs="Courier New"/>
               </w:rPr>
@@ -13180,7 +12966,6 @@
           </w:p>
           <w:p>
             <w:pPr>
-              <w:spacing w:after="0" w:line="240" w:lineRule="auto"/>
               <w:rPr>
                 <w:rFonts w:ascii="Courier New" w:hAnsi="Courier New" w:cs="Courier New"/>
               </w:rPr>
@@ -13194,7 +12979,6 @@
           </w:p>
           <w:p>
             <w:pPr>
-              <w:spacing w:after="0" w:line="240" w:lineRule="auto"/>
               <w:rPr>
                 <w:rFonts w:ascii="Courier New" w:hAnsi="Courier New" w:cs="Courier New"/>
               </w:rPr>
@@ -13208,7 +12992,6 @@
           </w:p>
           <w:p>
             <w:pPr>
-              <w:spacing w:after="0" w:line="240" w:lineRule="auto"/>
               <w:rPr>
                 <w:rFonts w:ascii="Courier New" w:hAnsi="Courier New" w:cs="Courier New"/>
               </w:rPr>
@@ -13222,7 +13005,6 @@
           </w:p>
           <w:p>
             <w:pPr>
-              <w:spacing w:after="0" w:line="240" w:lineRule="auto"/>
               <w:rPr>
                 <w:rFonts w:ascii="Courier New" w:hAnsi="Courier New" w:cs="Courier New"/>
               </w:rPr>
@@ -13236,7 +13018,6 @@
           </w:p>
           <w:p>
             <w:pPr>
-              <w:spacing w:after="0" w:line="240" w:lineRule="auto"/>
               <w:rPr>
                 <w:rFonts w:ascii="Courier New" w:hAnsi="Courier New" w:cs="Courier New"/>
               </w:rPr>
@@ -13250,7 +13031,6 @@
           </w:p>
           <w:p>
             <w:pPr>
-              <w:spacing w:after="0" w:line="240" w:lineRule="auto"/>
               <w:rPr>
                 <w:rFonts w:ascii="Courier New" w:hAnsi="Courier New" w:cs="Courier New"/>
               </w:rPr>
@@ -13264,7 +13044,6 @@
           </w:p>
           <w:p>
             <w:pPr>
-              <w:spacing w:after="0" w:line="240" w:lineRule="auto"/>
               <w:rPr>
                 <w:rFonts w:ascii="Courier New" w:hAnsi="Courier New" w:cs="Courier New"/>
               </w:rPr>
@@ -13278,7 +13057,6 @@
           </w:p>
           <w:p>
             <w:pPr>
-              <w:spacing w:after="0" w:line="240" w:lineRule="auto"/>
               <w:rPr>
                 <w:rFonts w:ascii="Courier New" w:hAnsi="Courier New" w:cs="Courier New"/>
               </w:rPr>
@@ -13292,7 +13070,6 @@
           </w:p>
           <w:p>
             <w:pPr>
-              <w:spacing w:after="0" w:line="240" w:lineRule="auto"/>
               <w:rPr>
                 <w:rFonts w:ascii="Courier New" w:hAnsi="Courier New" w:cs="Courier New"/>
               </w:rPr>
@@ -13306,7 +13083,6 @@
           </w:p>
           <w:p>
             <w:pPr>
-              <w:spacing w:after="0" w:line="240" w:lineRule="auto"/>
               <w:rPr>
                 <w:rFonts w:ascii="Courier New" w:hAnsi="Courier New" w:cs="Courier New"/>
               </w:rPr>
@@ -13320,7 +13096,6 @@
           </w:p>
           <w:p>
             <w:pPr>
-              <w:spacing w:after="0" w:line="240" w:lineRule="auto"/>
               <w:rPr>
                 <w:rFonts w:ascii="Courier New" w:hAnsi="Courier New" w:cs="Courier New"/>
               </w:rPr>
@@ -13334,7 +13109,6 @@
           </w:p>
           <w:p>
             <w:pPr>
-              <w:spacing w:after="0" w:line="240" w:lineRule="auto"/>
               <w:rPr>
                 <w:rFonts w:ascii="Courier New" w:hAnsi="Courier New" w:cs="Courier New"/>
               </w:rPr>
@@ -13348,7 +13122,6 @@
           </w:p>
           <w:p>
             <w:pPr>
-              <w:spacing w:after="0" w:line="240" w:lineRule="auto"/>
               <w:rPr>
                 <w:rFonts w:ascii="Courier New" w:hAnsi="Courier New" w:cs="Courier New"/>
               </w:rPr>
@@ -13362,7 +13135,6 @@
           </w:p>
           <w:p>
             <w:pPr>
-              <w:spacing w:after="0" w:line="240" w:lineRule="auto"/>
               <w:rPr>
                 <w:rFonts w:ascii="Courier New" w:hAnsi="Courier New" w:cs="Courier New"/>
               </w:rPr>
@@ -13376,7 +13148,6 @@
           </w:p>
           <w:p>
             <w:pPr>
-              <w:spacing w:after="0" w:line="240" w:lineRule="auto"/>
               <w:rPr>
                 <w:rFonts w:ascii="Courier New" w:hAnsi="Courier New" w:cs="Courier New"/>
               </w:rPr>
@@ -13390,7 +13161,6 @@
           </w:p>
           <w:p>
             <w:pPr>
-              <w:spacing w:after="0" w:line="240" w:lineRule="auto"/>
               <w:rPr>
                 <w:rFonts w:ascii="Courier New" w:hAnsi="Courier New" w:cs="Courier New"/>
               </w:rPr>
@@ -13404,7 +13174,6 @@
           </w:p>
           <w:p>
             <w:pPr>
-              <w:spacing w:after="0" w:line="240" w:lineRule="auto"/>
               <w:rPr>
                 <w:rFonts w:ascii="Courier New" w:hAnsi="Courier New" w:cs="Courier New"/>
               </w:rPr>
@@ -13418,7 +13187,6 @@
           </w:p>
           <w:p>
             <w:pPr>
-              <w:spacing w:after="0" w:line="240" w:lineRule="auto"/>
               <w:rPr>
                 <w:rFonts w:ascii="Courier New" w:hAnsi="Courier New" w:cs="Courier New"/>
               </w:rPr>
@@ -13432,7 +13200,6 @@
           </w:p>
           <w:p>
             <w:pPr>
-              <w:spacing w:after="0" w:line="240" w:lineRule="auto"/>
               <w:rPr>
                 <w:rFonts w:ascii="Courier New" w:hAnsi="Courier New" w:cs="Courier New"/>
               </w:rPr>
@@ -13446,7 +13213,6 @@
           </w:p>
           <w:p>
             <w:pPr>
-              <w:spacing w:after="0" w:line="240" w:lineRule="auto"/>
               <w:rPr>
                 <w:rFonts w:ascii="Courier New" w:hAnsi="Courier New" w:cs="Courier New"/>
               </w:rPr>
@@ -13460,7 +13226,6 @@
           </w:p>
           <w:p>
             <w:pPr>
-              <w:spacing w:after="0" w:line="240" w:lineRule="auto"/>
               <w:rPr>
                 <w:rFonts w:ascii="Courier New" w:hAnsi="Courier New" w:cs="Courier New"/>
               </w:rPr>
@@ -13474,7 +13239,6 @@
           </w:p>
           <w:p>
             <w:pPr>
-              <w:spacing w:after="0" w:line="240" w:lineRule="auto"/>
               <w:rPr>
                 <w:rFonts w:ascii="Courier New" w:hAnsi="Courier New" w:cs="Courier New"/>
               </w:rPr>
@@ -13488,7 +13252,6 @@
           </w:p>
           <w:p>
             <w:pPr>
-              <w:spacing w:after="0" w:line="240" w:lineRule="auto"/>
               <w:rPr>
                 <w:rFonts w:ascii="Courier New" w:hAnsi="Courier New" w:cs="Courier New"/>
               </w:rPr>
@@ -13502,7 +13265,6 @@
           </w:p>
           <w:p>
             <w:pPr>
-              <w:spacing w:after="0" w:line="240" w:lineRule="auto"/>
               <w:rPr>
                 <w:rFonts w:ascii="Courier New" w:hAnsi="Courier New" w:cs="Courier New"/>
               </w:rPr>
@@ -13516,7 +13278,6 @@
           </w:p>
           <w:p>
             <w:pPr>
-              <w:spacing w:after="0" w:line="240" w:lineRule="auto"/>
               <w:rPr>
                 <w:rFonts w:ascii="Courier New" w:hAnsi="Courier New" w:cs="Courier New"/>
               </w:rPr>
@@ -13530,7 +13291,6 @@
           </w:p>
           <w:p>
             <w:pPr>
-              <w:spacing w:after="0" w:line="240" w:lineRule="auto"/>
               <w:rPr>
                 <w:rFonts w:ascii="Courier New" w:hAnsi="Courier New" w:cs="Courier New"/>
               </w:rPr>
@@ -13544,15 +13304,13 @@
           </w:p>
           <w:p>
             <w:pPr>
-              <w:spacing w:after="0" w:line="240" w:lineRule="auto"/>
-              <w:rPr>
-                <w:rFonts w:ascii="Courier New" w:hAnsi="Courier New" w:cs="Courier New"/>
-              </w:rPr>
-            </w:pPr>
-          </w:p>
-          <w:p>
-            <w:pPr>
-              <w:spacing w:after="0" w:line="240" w:lineRule="auto"/>
+              <w:rPr>
+                <w:rFonts w:ascii="Courier New" w:hAnsi="Courier New" w:cs="Courier New"/>
+              </w:rPr>
+            </w:pPr>
+          </w:p>
+          <w:p>
+            <w:pPr>
               <w:rPr>
                 <w:rFonts w:ascii="Courier New" w:hAnsi="Courier New" w:cs="Courier New"/>
               </w:rPr>
@@ -13566,7 +13324,6 @@
           </w:p>
           <w:p>
             <w:pPr>
-              <w:spacing w:after="0" w:line="240" w:lineRule="auto"/>
               <w:rPr>
                 <w:rFonts w:ascii="Courier New" w:hAnsi="Courier New" w:cs="Courier New"/>
               </w:rPr>
@@ -13580,7 +13337,6 @@
           </w:p>
           <w:p>
             <w:pPr>
-              <w:spacing w:after="0" w:line="240" w:lineRule="auto"/>
               <w:rPr>
                 <w:rFonts w:ascii="Courier New" w:hAnsi="Courier New" w:cs="Courier New"/>
               </w:rPr>
@@ -13594,7 +13350,6 @@
           </w:p>
           <w:p>
             <w:pPr>
-              <w:spacing w:after="0" w:line="240" w:lineRule="auto"/>
               <w:rPr>
                 <w:rFonts w:ascii="Courier New" w:hAnsi="Courier New" w:cs="Courier New"/>
               </w:rPr>
@@ -13608,7 +13363,6 @@
           </w:p>
           <w:p>
             <w:pPr>
-              <w:spacing w:after="0" w:line="240" w:lineRule="auto"/>
               <w:rPr>
                 <w:rFonts w:ascii="Courier New" w:hAnsi="Courier New" w:cs="Courier New"/>
               </w:rPr>
@@ -13622,7 +13376,6 @@
           </w:p>
           <w:p>
             <w:pPr>
-              <w:spacing w:after="0" w:line="240" w:lineRule="auto"/>
               <w:rPr>
                 <w:rFonts w:ascii="Courier New" w:hAnsi="Courier New" w:cs="Courier New"/>
               </w:rPr>
@@ -13637,7 +13390,6 @@
           </w:p>
           <w:p>
             <w:pPr>
-              <w:spacing w:after="0" w:line="240" w:lineRule="auto"/>
               <w:rPr>
                 <w:rFonts w:ascii="Courier New" w:hAnsi="Courier New" w:cs="Courier New"/>
               </w:rPr>
@@ -13651,7 +13403,6 @@
           </w:p>
           <w:p>
             <w:pPr>
-              <w:spacing w:after="0" w:line="240" w:lineRule="auto"/>
               <w:rPr>
                 <w:rFonts w:ascii="Courier New" w:hAnsi="Courier New" w:cs="Courier New"/>
               </w:rPr>
@@ -13665,7 +13416,6 @@
           </w:p>
           <w:p>
             <w:pPr>
-              <w:spacing w:after="0" w:line="240" w:lineRule="auto"/>
               <w:rPr>
                 <w:rFonts w:ascii="Courier New" w:hAnsi="Courier New" w:cs="Courier New"/>
               </w:rPr>
@@ -13703,11 +13453,11 @@
         </w:numPr>
         <w:ind w:left="360"/>
       </w:pPr>
-      <w:bookmarkStart w:id="21" w:name="_Toc164171907"/>
+      <w:bookmarkStart w:id="23" w:name="_Toc164171907"/>
       <w:r>
         <w:t>Output Program</w:t>
       </w:r>
-      <w:bookmarkEnd w:id="21"/>
+      <w:bookmarkEnd w:id="23"/>
     </w:p>
     <w:p>
       <w:pPr>
@@ -13715,6 +13465,9 @@
         <w:spacing w:after="0"/>
       </w:pPr>
       <w:r>
+        <w:rPr>
+          <w:noProof/>
+        </w:rPr>
         <w:drawing>
           <wp:inline distT="0" distB="0" distL="0" distR="0" wp14:anchorId="09A36A58" wp14:editId="5D336E0F">
             <wp:extent cx="3496163" cy="3038899"/>
@@ -13756,7 +13509,7 @@
       <w:pPr>
         <w:pStyle w:val="Keterangan"/>
       </w:pPr>
-      <w:bookmarkStart w:id="22" w:name="_Toc164173915"/>
+      <w:bookmarkStart w:id="24" w:name="_Toc164173915"/>
       <w:r>
         <w:t xml:space="preserve">output gambar modul 2 soal </w:t>
       </w:r>
@@ -13775,7 +13528,7 @@
         </w:rPr>
         <w:t>3</w:t>
       </w:r>
-      <w:bookmarkEnd w:id="22"/>
+      <w:bookmarkEnd w:id="24"/>
       <w:r>
         <w:fldChar w:fldCharType="end"/>
       </w:r>
@@ -13790,11 +13543,11 @@
         </w:numPr>
         <w:ind w:left="360"/>
       </w:pPr>
-      <w:bookmarkStart w:id="23" w:name="_Toc164171908"/>
+      <w:bookmarkStart w:id="25" w:name="_Toc164171908"/>
       <w:r>
         <w:t>Pembahasan</w:t>
       </w:r>
-      <w:bookmarkEnd w:id="23"/>
+      <w:bookmarkEnd w:id="25"/>
     </w:p>
     <w:p/>
     <w:p>
@@ -14302,11 +14055,11 @@
         </w:numPr>
         <w:ind w:left="360"/>
       </w:pPr>
-      <w:bookmarkStart w:id="24" w:name="_Toc164171909"/>
+      <w:bookmarkStart w:id="26" w:name="_Toc164171909"/>
       <w:r>
         <w:t>Tautan Git</w:t>
       </w:r>
-      <w:bookmarkEnd w:id="24"/>
+      <w:bookmarkEnd w:id="26"/>
     </w:p>
     <w:p>
       <w:pPr>
@@ -14319,6 +14072,9 @@
     <w:p>
       <w:pPr>
         <w:spacing w:after="0"/>
+        <w:rPr>
+          <w:rStyle w:val="Hyperlink"/>
+        </w:rPr>
       </w:pPr>
       <w:hyperlink r:id="rId19" w:history="1">
         <w:r>
@@ -14331,14 +14087,292 @@
     </w:p>
     <w:p>
       <w:pPr>
+        <w:spacing w:after="0"/>
+        <w:rPr>
+          <w:rStyle w:val="Hyperlink"/>
+        </w:rPr>
+      </w:pPr>
+    </w:p>
+    <w:p>
+      <w:pPr>
+        <w:spacing w:after="0"/>
+        <w:rPr>
+          <w:rStyle w:val="Hyperlink"/>
+        </w:rPr>
+      </w:pPr>
+    </w:p>
+    <w:p>
+      <w:pPr>
+        <w:spacing w:after="0"/>
+        <w:rPr>
+          <w:rStyle w:val="Hyperlink"/>
+        </w:rPr>
+      </w:pPr>
+    </w:p>
+    <w:p>
+      <w:pPr>
+        <w:spacing w:after="0"/>
+        <w:rPr>
+          <w:rStyle w:val="Hyperlink"/>
+        </w:rPr>
+      </w:pPr>
+    </w:p>
+    <w:p>
+      <w:pPr>
+        <w:spacing w:after="0"/>
+        <w:rPr>
+          <w:rStyle w:val="Hyperlink"/>
+        </w:rPr>
+      </w:pPr>
+    </w:p>
+    <w:p>
+      <w:pPr>
+        <w:spacing w:after="0"/>
+        <w:rPr>
+          <w:rStyle w:val="Hyperlink"/>
+        </w:rPr>
+      </w:pPr>
+    </w:p>
+    <w:p>
+      <w:pPr>
+        <w:spacing w:after="0"/>
+        <w:rPr>
+          <w:rStyle w:val="Hyperlink"/>
+        </w:rPr>
+      </w:pPr>
+    </w:p>
+    <w:p>
+      <w:pPr>
+        <w:spacing w:after="0"/>
+        <w:rPr>
+          <w:rStyle w:val="Hyperlink"/>
+        </w:rPr>
+      </w:pPr>
+    </w:p>
+    <w:p>
+      <w:pPr>
+        <w:spacing w:after="0"/>
+        <w:rPr>
+          <w:rStyle w:val="Hyperlink"/>
+        </w:rPr>
+      </w:pPr>
+    </w:p>
+    <w:p>
+      <w:pPr>
+        <w:spacing w:after="0"/>
+        <w:rPr>
+          <w:rStyle w:val="Hyperlink"/>
+        </w:rPr>
+      </w:pPr>
+    </w:p>
+    <w:p>
+      <w:pPr>
+        <w:spacing w:after="0"/>
+        <w:rPr>
+          <w:rStyle w:val="Hyperlink"/>
+        </w:rPr>
+      </w:pPr>
+    </w:p>
+    <w:p>
+      <w:pPr>
+        <w:spacing w:after="0"/>
+        <w:rPr>
+          <w:rStyle w:val="Hyperlink"/>
+        </w:rPr>
+      </w:pPr>
+    </w:p>
+    <w:p>
+      <w:pPr>
+        <w:spacing w:after="0"/>
+        <w:rPr>
+          <w:rStyle w:val="Hyperlink"/>
+        </w:rPr>
+      </w:pPr>
+    </w:p>
+    <w:p>
+      <w:pPr>
+        <w:spacing w:after="0"/>
+        <w:rPr>
+          <w:rStyle w:val="Hyperlink"/>
+        </w:rPr>
+      </w:pPr>
+    </w:p>
+    <w:p>
+      <w:pPr>
+        <w:spacing w:after="0"/>
+        <w:rPr>
+          <w:rStyle w:val="Hyperlink"/>
+        </w:rPr>
+      </w:pPr>
+    </w:p>
+    <w:p>
+      <w:pPr>
+        <w:spacing w:after="0"/>
+        <w:rPr>
+          <w:rStyle w:val="Hyperlink"/>
+        </w:rPr>
+      </w:pPr>
+    </w:p>
+    <w:p>
+      <w:pPr>
+        <w:spacing w:after="0"/>
+        <w:rPr>
+          <w:rStyle w:val="Hyperlink"/>
+        </w:rPr>
+      </w:pPr>
+    </w:p>
+    <w:p>
+      <w:pPr>
+        <w:spacing w:after="0"/>
+        <w:rPr>
+          <w:rStyle w:val="Hyperlink"/>
+        </w:rPr>
+      </w:pPr>
+    </w:p>
+    <w:p>
+      <w:pPr>
+        <w:spacing w:after="0"/>
+        <w:rPr>
+          <w:rStyle w:val="Hyperlink"/>
+        </w:rPr>
+      </w:pPr>
+    </w:p>
+    <w:p>
+      <w:pPr>
+        <w:spacing w:after="0"/>
+        <w:rPr>
+          <w:rStyle w:val="Hyperlink"/>
+        </w:rPr>
+      </w:pPr>
+    </w:p>
+    <w:p>
+      <w:pPr>
+        <w:spacing w:after="0"/>
+        <w:rPr>
+          <w:rStyle w:val="Hyperlink"/>
+        </w:rPr>
+      </w:pPr>
+    </w:p>
+    <w:p>
+      <w:pPr>
+        <w:spacing w:after="0"/>
+        <w:rPr>
+          <w:rStyle w:val="Hyperlink"/>
+        </w:rPr>
+      </w:pPr>
+    </w:p>
+    <w:p>
+      <w:pPr>
+        <w:spacing w:after="0"/>
+        <w:rPr>
+          <w:rStyle w:val="Hyperlink"/>
+        </w:rPr>
+      </w:pPr>
+    </w:p>
+    <w:p>
+      <w:pPr>
+        <w:spacing w:after="0"/>
+        <w:rPr>
+          <w:rStyle w:val="Hyperlink"/>
+        </w:rPr>
+      </w:pPr>
+    </w:p>
+    <w:p>
+      <w:pPr>
+        <w:spacing w:after="0"/>
+        <w:rPr>
+          <w:rStyle w:val="Hyperlink"/>
+        </w:rPr>
+      </w:pPr>
+    </w:p>
+    <w:p>
+      <w:pPr>
+        <w:spacing w:after="0"/>
+        <w:rPr>
+          <w:rStyle w:val="Hyperlink"/>
+        </w:rPr>
+      </w:pPr>
+    </w:p>
+    <w:p>
+      <w:pPr>
+        <w:spacing w:after="0"/>
+        <w:rPr>
+          <w:rStyle w:val="Hyperlink"/>
+        </w:rPr>
+      </w:pPr>
+    </w:p>
+    <w:p>
+      <w:pPr>
+        <w:spacing w:after="0"/>
+        <w:rPr>
+          <w:rStyle w:val="Hyperlink"/>
+        </w:rPr>
+      </w:pPr>
+    </w:p>
+    <w:p>
+      <w:pPr>
+        <w:spacing w:after="0"/>
+        <w:rPr>
+          <w:rStyle w:val="Hyperlink"/>
+        </w:rPr>
+      </w:pPr>
+    </w:p>
+    <w:p>
+      <w:pPr>
+        <w:spacing w:after="0"/>
+        <w:rPr>
+          <w:rStyle w:val="Hyperlink"/>
+        </w:rPr>
+      </w:pPr>
+    </w:p>
+    <w:p>
+      <w:pPr>
+        <w:spacing w:after="0"/>
+        <w:rPr>
+          <w:rStyle w:val="Hyperlink"/>
+        </w:rPr>
+      </w:pPr>
+    </w:p>
+    <w:p>
+      <w:pPr>
+        <w:spacing w:after="0"/>
+        <w:rPr>
+          <w:rStyle w:val="Hyperlink"/>
+        </w:rPr>
+      </w:pPr>
+    </w:p>
+    <w:p>
+      <w:pPr>
+        <w:spacing w:after="0"/>
+        <w:rPr>
+          <w:rStyle w:val="Hyperlink"/>
+        </w:rPr>
+      </w:pPr>
+    </w:p>
+    <w:p>
+      <w:pPr>
+        <w:spacing w:after="0"/>
+        <w:rPr>
+          <w:rStyle w:val="Hyperlink"/>
+        </w:rPr>
+      </w:pPr>
+    </w:p>
+    <w:p>
+      <w:pPr>
+        <w:spacing w:after="0"/>
+      </w:pPr>
+    </w:p>
+    <w:p>
+      <w:pPr>
         <w:pStyle w:val="Judul1"/>
         <w:spacing w:after="240"/>
       </w:pPr>
-      <w:bookmarkStart w:id="25" w:name="_Toc164171910"/>
-      <w:r>
+      <w:bookmarkStart w:id="27" w:name="_Toc164171910"/>
+      <w:r>
+        <w:lastRenderedPageBreak/>
         <w:t>SOAL 4</w:t>
       </w:r>
-      <w:bookmarkEnd w:id="25"/>
+      <w:bookmarkEnd w:id="27"/>
     </w:p>
     <w:p>
       <w:pPr>
@@ -14765,7 +14799,7 @@
                                 <w:lang w:val="id"/>
                               </w:rPr>
                             </w:pPr>
-                            <w:bookmarkStart w:id="26" w:name="_Toc164173877"/>
+                            <w:bookmarkStart w:id="28" w:name="_Toc164173877"/>
                             <w:r>
                               <w:t xml:space="preserve">table soal </w:t>
                             </w:r>
@@ -14784,7 +14818,7 @@
                               </w:rPr>
                               <w:t>4</w:t>
                             </w:r>
-                            <w:bookmarkEnd w:id="26"/>
+                            <w:bookmarkEnd w:id="28"/>
                             <w:r>
                               <w:fldChar w:fldCharType="end"/>
                             </w:r>
@@ -14821,15 +14855,7 @@
                       </w:pPr>
                       <w:bookmarkStart w:id="29" w:name="_Toc164173877"/>
                       <w:r>
-                        <w:t xml:space="preserve">table </w:t>
-                      </w:r>
-                      <w:proofErr w:type="spellStart"/>
-                      <w:r>
-                        <w:t>soal</w:t>
-                      </w:r>
-                      <w:proofErr w:type="spellEnd"/>
-                      <w:r>
-                        <w:t xml:space="preserve"> </w:t>
+                        <w:t xml:space="preserve">table soal </w:t>
                       </w:r>
                       <w:r>
                         <w:fldChar w:fldCharType="begin"/>
@@ -15013,11 +15039,11 @@
           <w:numId w:val="8"/>
         </w:numPr>
       </w:pPr>
-      <w:bookmarkStart w:id="27" w:name="_Toc164171911"/>
+      <w:bookmarkStart w:id="30" w:name="_Toc164171911"/>
       <w:r>
         <w:t>Source Code</w:t>
       </w:r>
-      <w:bookmarkEnd w:id="27"/>
+      <w:bookmarkEnd w:id="30"/>
     </w:p>
     <w:tbl>
       <w:tblPr>
@@ -15135,98 +15161,98 @@
               <w:rPr>
                 <w:rFonts w:ascii="Courier New" w:hAnsi="Courier New" w:cs="Courier New"/>
               </w:rPr>
+              <w:t>8</w:t>
+            </w:r>
+          </w:p>
+          <w:p>
+            <w:pPr>
+              <w:rPr>
+                <w:rFonts w:ascii="Courier New" w:hAnsi="Courier New" w:cs="Courier New"/>
+              </w:rPr>
+            </w:pPr>
+            <w:r>
+              <w:rPr>
+                <w:rFonts w:ascii="Courier New" w:hAnsi="Courier New" w:cs="Courier New"/>
+              </w:rPr>
+              <w:t>9</w:t>
+            </w:r>
+          </w:p>
+          <w:p>
+            <w:pPr>
+              <w:rPr>
+                <w:rFonts w:ascii="Courier New" w:hAnsi="Courier New" w:cs="Courier New"/>
+              </w:rPr>
+            </w:pPr>
+            <w:r>
+              <w:rPr>
+                <w:rFonts w:ascii="Courier New" w:hAnsi="Courier New" w:cs="Courier New"/>
+              </w:rPr>
+              <w:t>10</w:t>
+            </w:r>
+          </w:p>
+          <w:p>
+            <w:pPr>
+              <w:rPr>
+                <w:rFonts w:ascii="Courier New" w:hAnsi="Courier New" w:cs="Courier New"/>
+              </w:rPr>
+            </w:pPr>
+            <w:r>
+              <w:rPr>
+                <w:rFonts w:ascii="Courier New" w:hAnsi="Courier New" w:cs="Courier New"/>
+              </w:rPr>
+              <w:t>11</w:t>
+            </w:r>
+          </w:p>
+          <w:p>
+            <w:pPr>
+              <w:rPr>
+                <w:rFonts w:ascii="Courier New" w:hAnsi="Courier New" w:cs="Courier New"/>
+              </w:rPr>
+            </w:pPr>
+            <w:r>
+              <w:rPr>
+                <w:rFonts w:ascii="Courier New" w:hAnsi="Courier New" w:cs="Courier New"/>
+              </w:rPr>
+              <w:t>12</w:t>
+            </w:r>
+          </w:p>
+          <w:p>
+            <w:pPr>
+              <w:rPr>
+                <w:rFonts w:ascii="Courier New" w:hAnsi="Courier New" w:cs="Courier New"/>
+              </w:rPr>
+            </w:pPr>
+            <w:r>
+              <w:rPr>
+                <w:rFonts w:ascii="Courier New" w:hAnsi="Courier New" w:cs="Courier New"/>
+              </w:rPr>
+              <w:t>13</w:t>
+            </w:r>
+          </w:p>
+          <w:p>
+            <w:pPr>
+              <w:rPr>
+                <w:rFonts w:ascii="Courier New" w:hAnsi="Courier New" w:cs="Courier New"/>
+              </w:rPr>
+            </w:pPr>
+            <w:r>
+              <w:rPr>
+                <w:rFonts w:ascii="Courier New" w:hAnsi="Courier New" w:cs="Courier New"/>
+              </w:rPr>
+              <w:t>14</w:t>
+            </w:r>
+          </w:p>
+          <w:p>
+            <w:pPr>
+              <w:rPr>
+                <w:rFonts w:ascii="Courier New" w:hAnsi="Courier New" w:cs="Courier New"/>
+              </w:rPr>
+            </w:pPr>
+            <w:r>
+              <w:rPr>
+                <w:rFonts w:ascii="Courier New" w:hAnsi="Courier New" w:cs="Courier New"/>
+              </w:rPr>
               <w:lastRenderedPageBreak/>
-              <w:t>8</w:t>
-            </w:r>
-          </w:p>
-          <w:p>
-            <w:pPr>
-              <w:rPr>
-                <w:rFonts w:ascii="Courier New" w:hAnsi="Courier New" w:cs="Courier New"/>
-              </w:rPr>
-            </w:pPr>
-            <w:r>
-              <w:rPr>
-                <w:rFonts w:ascii="Courier New" w:hAnsi="Courier New" w:cs="Courier New"/>
-              </w:rPr>
-              <w:t>9</w:t>
-            </w:r>
-          </w:p>
-          <w:p>
-            <w:pPr>
-              <w:rPr>
-                <w:rFonts w:ascii="Courier New" w:hAnsi="Courier New" w:cs="Courier New"/>
-              </w:rPr>
-            </w:pPr>
-            <w:r>
-              <w:rPr>
-                <w:rFonts w:ascii="Courier New" w:hAnsi="Courier New" w:cs="Courier New"/>
-              </w:rPr>
-              <w:t>10</w:t>
-            </w:r>
-          </w:p>
-          <w:p>
-            <w:pPr>
-              <w:rPr>
-                <w:rFonts w:ascii="Courier New" w:hAnsi="Courier New" w:cs="Courier New"/>
-              </w:rPr>
-            </w:pPr>
-            <w:r>
-              <w:rPr>
-                <w:rFonts w:ascii="Courier New" w:hAnsi="Courier New" w:cs="Courier New"/>
-              </w:rPr>
-              <w:t>11</w:t>
-            </w:r>
-          </w:p>
-          <w:p>
-            <w:pPr>
-              <w:rPr>
-                <w:rFonts w:ascii="Courier New" w:hAnsi="Courier New" w:cs="Courier New"/>
-              </w:rPr>
-            </w:pPr>
-            <w:r>
-              <w:rPr>
-                <w:rFonts w:ascii="Courier New" w:hAnsi="Courier New" w:cs="Courier New"/>
-              </w:rPr>
-              <w:t>12</w:t>
-            </w:r>
-          </w:p>
-          <w:p>
-            <w:pPr>
-              <w:rPr>
-                <w:rFonts w:ascii="Courier New" w:hAnsi="Courier New" w:cs="Courier New"/>
-              </w:rPr>
-            </w:pPr>
-            <w:r>
-              <w:rPr>
-                <w:rFonts w:ascii="Courier New" w:hAnsi="Courier New" w:cs="Courier New"/>
-              </w:rPr>
-              <w:t>13</w:t>
-            </w:r>
-          </w:p>
-          <w:p>
-            <w:pPr>
-              <w:rPr>
-                <w:rFonts w:ascii="Courier New" w:hAnsi="Courier New" w:cs="Courier New"/>
-              </w:rPr>
-            </w:pPr>
-            <w:r>
-              <w:rPr>
-                <w:rFonts w:ascii="Courier New" w:hAnsi="Courier New" w:cs="Courier New"/>
-              </w:rPr>
-              <w:t>14</w:t>
-            </w:r>
-          </w:p>
-          <w:p>
-            <w:pPr>
-              <w:rPr>
-                <w:rFonts w:ascii="Courier New" w:hAnsi="Courier New" w:cs="Courier New"/>
-              </w:rPr>
-            </w:pPr>
-            <w:r>
-              <w:rPr>
-                <w:rFonts w:ascii="Courier New" w:hAnsi="Courier New" w:cs="Courier New"/>
-              </w:rPr>
               <w:t>15</w:t>
             </w:r>
           </w:p>
@@ -15747,98 +15773,98 @@
               <w:rPr>
                 <w:rFonts w:ascii="Courier New" w:hAnsi="Courier New" w:cs="Courier New"/>
               </w:rPr>
+              <w:t>55</w:t>
+            </w:r>
+          </w:p>
+          <w:p>
+            <w:pPr>
+              <w:rPr>
+                <w:rFonts w:ascii="Courier New" w:hAnsi="Courier New" w:cs="Courier New"/>
+              </w:rPr>
+            </w:pPr>
+            <w:r>
+              <w:rPr>
+                <w:rFonts w:ascii="Courier New" w:hAnsi="Courier New" w:cs="Courier New"/>
+              </w:rPr>
+              <w:t>56</w:t>
+            </w:r>
+          </w:p>
+          <w:p>
+            <w:pPr>
+              <w:rPr>
+                <w:rFonts w:ascii="Courier New" w:hAnsi="Courier New" w:cs="Courier New"/>
+              </w:rPr>
+            </w:pPr>
+            <w:r>
+              <w:rPr>
+                <w:rFonts w:ascii="Courier New" w:hAnsi="Courier New" w:cs="Courier New"/>
+              </w:rPr>
+              <w:t>57</w:t>
+            </w:r>
+          </w:p>
+          <w:p>
+            <w:pPr>
+              <w:rPr>
+                <w:rFonts w:ascii="Courier New" w:hAnsi="Courier New" w:cs="Courier New"/>
+              </w:rPr>
+            </w:pPr>
+            <w:r>
+              <w:rPr>
+                <w:rFonts w:ascii="Courier New" w:hAnsi="Courier New" w:cs="Courier New"/>
+              </w:rPr>
+              <w:t>58</w:t>
+            </w:r>
+          </w:p>
+          <w:p>
+            <w:pPr>
+              <w:rPr>
+                <w:rFonts w:ascii="Courier New" w:hAnsi="Courier New" w:cs="Courier New"/>
+              </w:rPr>
+            </w:pPr>
+            <w:r>
+              <w:rPr>
+                <w:rFonts w:ascii="Courier New" w:hAnsi="Courier New" w:cs="Courier New"/>
+              </w:rPr>
+              <w:t>59</w:t>
+            </w:r>
+          </w:p>
+          <w:p>
+            <w:pPr>
+              <w:rPr>
+                <w:rFonts w:ascii="Courier New" w:hAnsi="Courier New" w:cs="Courier New"/>
+              </w:rPr>
+            </w:pPr>
+            <w:r>
+              <w:rPr>
+                <w:rFonts w:ascii="Courier New" w:hAnsi="Courier New" w:cs="Courier New"/>
+              </w:rPr>
+              <w:t>60</w:t>
+            </w:r>
+          </w:p>
+          <w:p>
+            <w:pPr>
+              <w:rPr>
+                <w:rFonts w:ascii="Courier New" w:hAnsi="Courier New" w:cs="Courier New"/>
+              </w:rPr>
+            </w:pPr>
+            <w:r>
+              <w:rPr>
+                <w:rFonts w:ascii="Courier New" w:hAnsi="Courier New" w:cs="Courier New"/>
+              </w:rPr>
+              <w:t>61</w:t>
+            </w:r>
+          </w:p>
+          <w:p>
+            <w:pPr>
+              <w:rPr>
+                <w:rFonts w:ascii="Courier New" w:hAnsi="Courier New" w:cs="Courier New"/>
+              </w:rPr>
+            </w:pPr>
+            <w:r>
+              <w:rPr>
+                <w:rFonts w:ascii="Courier New" w:hAnsi="Courier New" w:cs="Courier New"/>
+              </w:rPr>
               <w:lastRenderedPageBreak/>
-              <w:t>55</w:t>
-            </w:r>
-          </w:p>
-          <w:p>
-            <w:pPr>
-              <w:rPr>
-                <w:rFonts w:ascii="Courier New" w:hAnsi="Courier New" w:cs="Courier New"/>
-              </w:rPr>
-            </w:pPr>
-            <w:r>
-              <w:rPr>
-                <w:rFonts w:ascii="Courier New" w:hAnsi="Courier New" w:cs="Courier New"/>
-              </w:rPr>
-              <w:t>56</w:t>
-            </w:r>
-          </w:p>
-          <w:p>
-            <w:pPr>
-              <w:rPr>
-                <w:rFonts w:ascii="Courier New" w:hAnsi="Courier New" w:cs="Courier New"/>
-              </w:rPr>
-            </w:pPr>
-            <w:r>
-              <w:rPr>
-                <w:rFonts w:ascii="Courier New" w:hAnsi="Courier New" w:cs="Courier New"/>
-              </w:rPr>
-              <w:t>57</w:t>
-            </w:r>
-          </w:p>
-          <w:p>
-            <w:pPr>
-              <w:rPr>
-                <w:rFonts w:ascii="Courier New" w:hAnsi="Courier New" w:cs="Courier New"/>
-              </w:rPr>
-            </w:pPr>
-            <w:r>
-              <w:rPr>
-                <w:rFonts w:ascii="Courier New" w:hAnsi="Courier New" w:cs="Courier New"/>
-              </w:rPr>
-              <w:t>58</w:t>
-            </w:r>
-          </w:p>
-          <w:p>
-            <w:pPr>
-              <w:rPr>
-                <w:rFonts w:ascii="Courier New" w:hAnsi="Courier New" w:cs="Courier New"/>
-              </w:rPr>
-            </w:pPr>
-            <w:r>
-              <w:rPr>
-                <w:rFonts w:ascii="Courier New" w:hAnsi="Courier New" w:cs="Courier New"/>
-              </w:rPr>
-              <w:t>59</w:t>
-            </w:r>
-          </w:p>
-          <w:p>
-            <w:pPr>
-              <w:rPr>
-                <w:rFonts w:ascii="Courier New" w:hAnsi="Courier New" w:cs="Courier New"/>
-              </w:rPr>
-            </w:pPr>
-            <w:r>
-              <w:rPr>
-                <w:rFonts w:ascii="Courier New" w:hAnsi="Courier New" w:cs="Courier New"/>
-              </w:rPr>
-              <w:t>60</w:t>
-            </w:r>
-          </w:p>
-          <w:p>
-            <w:pPr>
-              <w:rPr>
-                <w:rFonts w:ascii="Courier New" w:hAnsi="Courier New" w:cs="Courier New"/>
-              </w:rPr>
-            </w:pPr>
-            <w:r>
-              <w:rPr>
-                <w:rFonts w:ascii="Courier New" w:hAnsi="Courier New" w:cs="Courier New"/>
-              </w:rPr>
-              <w:t>61</w:t>
-            </w:r>
-          </w:p>
-          <w:p>
-            <w:pPr>
-              <w:rPr>
-                <w:rFonts w:ascii="Courier New" w:hAnsi="Courier New" w:cs="Courier New"/>
-              </w:rPr>
-            </w:pPr>
-            <w:r>
-              <w:rPr>
-                <w:rFonts w:ascii="Courier New" w:hAnsi="Courier New" w:cs="Courier New"/>
-              </w:rPr>
               <w:t>62</w:t>
             </w:r>
           </w:p>
@@ -15849,7 +15875,6 @@
           </w:tcPr>
           <w:p>
             <w:pPr>
-              <w:spacing w:after="0" w:line="240" w:lineRule="auto"/>
               <w:rPr>
                 <w:rFonts w:ascii="Courier New" w:hAnsi="Courier New" w:cs="Courier New"/>
               </w:rPr>
@@ -15864,7 +15889,6 @@
           </w:p>
           <w:p>
             <w:pPr>
-              <w:spacing w:after="0" w:line="240" w:lineRule="auto"/>
               <w:rPr>
                 <w:rFonts w:ascii="Courier New" w:hAnsi="Courier New" w:cs="Courier New"/>
               </w:rPr>
@@ -15878,7 +15902,6 @@
           </w:p>
           <w:p>
             <w:pPr>
-              <w:spacing w:after="0" w:line="240" w:lineRule="auto"/>
               <w:rPr>
                 <w:rFonts w:ascii="Courier New" w:hAnsi="Courier New" w:cs="Courier New"/>
               </w:rPr>
@@ -15892,7 +15915,6 @@
           </w:p>
           <w:p>
             <w:pPr>
-              <w:spacing w:after="0" w:line="240" w:lineRule="auto"/>
               <w:rPr>
                 <w:rFonts w:ascii="Courier New" w:hAnsi="Courier New" w:cs="Courier New"/>
               </w:rPr>
@@ -15906,7 +15928,6 @@
           </w:p>
           <w:p>
             <w:pPr>
-              <w:spacing w:after="0" w:line="240" w:lineRule="auto"/>
               <w:rPr>
                 <w:rFonts w:ascii="Courier New" w:hAnsi="Courier New" w:cs="Courier New"/>
               </w:rPr>
@@ -15920,7 +15941,6 @@
           </w:p>
           <w:p>
             <w:pPr>
-              <w:spacing w:after="0" w:line="240" w:lineRule="auto"/>
               <w:rPr>
                 <w:rFonts w:ascii="Courier New" w:hAnsi="Courier New" w:cs="Courier New"/>
               </w:rPr>
@@ -15934,7 +15954,6 @@
           </w:p>
           <w:p>
             <w:pPr>
-              <w:spacing w:after="0" w:line="240" w:lineRule="auto"/>
               <w:rPr>
                 <w:rFonts w:ascii="Courier New" w:hAnsi="Courier New" w:cs="Courier New"/>
               </w:rPr>
@@ -15948,7 +15967,97 @@
           </w:p>
           <w:p>
             <w:pPr>
-              <w:spacing w:after="0" w:line="240" w:lineRule="auto"/>
+              <w:rPr>
+                <w:rFonts w:ascii="Courier New" w:hAnsi="Courier New" w:cs="Courier New"/>
+              </w:rPr>
+            </w:pPr>
+            <w:r>
+              <w:rPr>
+                <w:rFonts w:ascii="Courier New" w:hAnsi="Courier New" w:cs="Courier New"/>
+              </w:rPr>
+              <w:t xml:space="preserve">            flex-direction: column;</w:t>
+            </w:r>
+          </w:p>
+          <w:p>
+            <w:pPr>
+              <w:rPr>
+                <w:rFonts w:ascii="Courier New" w:hAnsi="Courier New" w:cs="Courier New"/>
+              </w:rPr>
+            </w:pPr>
+            <w:r>
+              <w:rPr>
+                <w:rFonts w:ascii="Courier New" w:hAnsi="Courier New" w:cs="Courier New"/>
+              </w:rPr>
+              <w:t xml:space="preserve">            align-items: flex-start;</w:t>
+            </w:r>
+          </w:p>
+          <w:p>
+            <w:pPr>
+              <w:rPr>
+                <w:rFonts w:ascii="Courier New" w:hAnsi="Courier New" w:cs="Courier New"/>
+              </w:rPr>
+            </w:pPr>
+            <w:r>
+              <w:rPr>
+                <w:rFonts w:ascii="Courier New" w:hAnsi="Courier New" w:cs="Courier New"/>
+              </w:rPr>
+              <w:t xml:space="preserve">            gap: 10px;</w:t>
+            </w:r>
+          </w:p>
+          <w:p>
+            <w:pPr>
+              <w:rPr>
+                <w:rFonts w:ascii="Courier New" w:hAnsi="Courier New" w:cs="Courier New"/>
+              </w:rPr>
+            </w:pPr>
+            <w:r>
+              <w:rPr>
+                <w:rFonts w:ascii="Courier New" w:hAnsi="Courier New" w:cs="Courier New"/>
+              </w:rPr>
+              <w:t xml:space="preserve">        }</w:t>
+            </w:r>
+          </w:p>
+          <w:p>
+            <w:pPr>
+              <w:rPr>
+                <w:rFonts w:ascii="Courier New" w:hAnsi="Courier New" w:cs="Courier New"/>
+              </w:rPr>
+            </w:pPr>
+            <w:r>
+              <w:rPr>
+                <w:rFonts w:ascii="Courier New" w:hAnsi="Courier New" w:cs="Courier New"/>
+              </w:rPr>
+              <w:t xml:space="preserve">        .input-container {</w:t>
+            </w:r>
+          </w:p>
+          <w:p>
+            <w:pPr>
+              <w:rPr>
+                <w:rFonts w:ascii="Courier New" w:hAnsi="Courier New" w:cs="Courier New"/>
+              </w:rPr>
+            </w:pPr>
+            <w:r>
+              <w:rPr>
+                <w:rFonts w:ascii="Courier New" w:hAnsi="Courier New" w:cs="Courier New"/>
+              </w:rPr>
+              <w:t xml:space="preserve">            display: flex;</w:t>
+            </w:r>
+          </w:p>
+          <w:p>
+            <w:pPr>
+              <w:rPr>
+                <w:rFonts w:ascii="Courier New" w:hAnsi="Courier New" w:cs="Courier New"/>
+              </w:rPr>
+            </w:pPr>
+            <w:r>
+              <w:rPr>
+                <w:rFonts w:ascii="Courier New" w:hAnsi="Courier New" w:cs="Courier New"/>
+              </w:rPr>
+              <w:t xml:space="preserve">            align-items: center;</w:t>
+            </w:r>
+          </w:p>
+          <w:p>
+            <w:pPr>
               <w:rPr>
                 <w:rFonts w:ascii="Courier New" w:hAnsi="Courier New" w:cs="Courier New"/>
               </w:rPr>
@@ -15958,26 +16067,11 @@
                 <w:rFonts w:ascii="Courier New" w:hAnsi="Courier New" w:cs="Courier New"/>
               </w:rPr>
               <w:lastRenderedPageBreak/>
-              <w:t xml:space="preserve">            flex-direction: column;</w:t>
-            </w:r>
-          </w:p>
-          <w:p>
-            <w:pPr>
-              <w:spacing w:after="0" w:line="240" w:lineRule="auto"/>
-              <w:rPr>
-                <w:rFonts w:ascii="Courier New" w:hAnsi="Courier New" w:cs="Courier New"/>
-              </w:rPr>
-            </w:pPr>
-            <w:r>
-              <w:rPr>
-                <w:rFonts w:ascii="Courier New" w:hAnsi="Courier New" w:cs="Courier New"/>
-              </w:rPr>
-              <w:t xml:space="preserve">            align-items: flex-start;</w:t>
-            </w:r>
-          </w:p>
-          <w:p>
-            <w:pPr>
-              <w:spacing w:after="0" w:line="240" w:lineRule="auto"/>
+              <w:t xml:space="preserve">            justify-content: flex-start;</w:t>
+            </w:r>
+          </w:p>
+          <w:p>
+            <w:pPr>
               <w:rPr>
                 <w:rFonts w:ascii="Courier New" w:hAnsi="Courier New" w:cs="Courier New"/>
               </w:rPr>
@@ -15991,7 +16085,6 @@
           </w:p>
           <w:p>
             <w:pPr>
-              <w:spacing w:after="0" w:line="240" w:lineRule="auto"/>
               <w:rPr>
                 <w:rFonts w:ascii="Courier New" w:hAnsi="Courier New" w:cs="Courier New"/>
               </w:rPr>
@@ -16005,77 +16098,449 @@
           </w:p>
           <w:p>
             <w:pPr>
-              <w:spacing w:after="0" w:line="240" w:lineRule="auto"/>
-              <w:rPr>
-                <w:rFonts w:ascii="Courier New" w:hAnsi="Courier New" w:cs="Courier New"/>
-              </w:rPr>
-            </w:pPr>
-            <w:r>
-              <w:rPr>
-                <w:rFonts w:ascii="Courier New" w:hAnsi="Courier New" w:cs="Courier New"/>
-              </w:rPr>
-              <w:t xml:space="preserve">        .input-container {</w:t>
-            </w:r>
-          </w:p>
-          <w:p>
-            <w:pPr>
-              <w:spacing w:after="0" w:line="240" w:lineRule="auto"/>
-              <w:rPr>
-                <w:rFonts w:ascii="Courier New" w:hAnsi="Courier New" w:cs="Courier New"/>
-              </w:rPr>
-            </w:pPr>
-            <w:r>
-              <w:rPr>
-                <w:rFonts w:ascii="Courier New" w:hAnsi="Courier New" w:cs="Courier New"/>
-              </w:rPr>
-              <w:t xml:space="preserve">            display: flex;</w:t>
-            </w:r>
-          </w:p>
-          <w:p>
-            <w:pPr>
-              <w:spacing w:after="0" w:line="240" w:lineRule="auto"/>
-              <w:rPr>
-                <w:rFonts w:ascii="Courier New" w:hAnsi="Courier New" w:cs="Courier New"/>
-              </w:rPr>
-            </w:pPr>
-            <w:r>
-              <w:rPr>
-                <w:rFonts w:ascii="Courier New" w:hAnsi="Courier New" w:cs="Courier New"/>
-              </w:rPr>
-              <w:t xml:space="preserve">            align-items: center;</w:t>
-            </w:r>
-          </w:p>
-          <w:p>
-            <w:pPr>
-              <w:spacing w:after="0" w:line="240" w:lineRule="auto"/>
-              <w:rPr>
-                <w:rFonts w:ascii="Courier New" w:hAnsi="Courier New" w:cs="Courier New"/>
-              </w:rPr>
-            </w:pPr>
-            <w:r>
-              <w:rPr>
-                <w:rFonts w:ascii="Courier New" w:hAnsi="Courier New" w:cs="Courier New"/>
-              </w:rPr>
-              <w:t xml:space="preserve">            justify-content: flex-start;</w:t>
-            </w:r>
-          </w:p>
-          <w:p>
-            <w:pPr>
-              <w:spacing w:after="0" w:line="240" w:lineRule="auto"/>
-              <w:rPr>
-                <w:rFonts w:ascii="Courier New" w:hAnsi="Courier New" w:cs="Courier New"/>
-              </w:rPr>
-            </w:pPr>
-            <w:r>
-              <w:rPr>
-                <w:rFonts w:ascii="Courier New" w:hAnsi="Courier New" w:cs="Courier New"/>
-              </w:rPr>
-              <w:t xml:space="preserve">            gap: 10px;</w:t>
-            </w:r>
-          </w:p>
-          <w:p>
-            <w:pPr>
-              <w:spacing w:after="0" w:line="240" w:lineRule="auto"/>
+              <w:rPr>
+                <w:rFonts w:ascii="Courier New" w:hAnsi="Courier New" w:cs="Courier New"/>
+              </w:rPr>
+            </w:pPr>
+            <w:r>
+              <w:rPr>
+                <w:rFonts w:ascii="Courier New" w:hAnsi="Courier New" w:cs="Courier New"/>
+              </w:rPr>
+              <w:t xml:space="preserve">    &lt;/style&gt;</w:t>
+            </w:r>
+          </w:p>
+          <w:p>
+            <w:pPr>
+              <w:rPr>
+                <w:rFonts w:ascii="Courier New" w:hAnsi="Courier New" w:cs="Courier New"/>
+              </w:rPr>
+            </w:pPr>
+            <w:r>
+              <w:rPr>
+                <w:rFonts w:ascii="Courier New" w:hAnsi="Courier New" w:cs="Courier New"/>
+              </w:rPr>
+              <w:t>&lt;/head&gt;</w:t>
+            </w:r>
+          </w:p>
+          <w:p>
+            <w:pPr>
+              <w:rPr>
+                <w:rFonts w:ascii="Courier New" w:hAnsi="Courier New" w:cs="Courier New"/>
+              </w:rPr>
+            </w:pPr>
+            <w:r>
+              <w:rPr>
+                <w:rFonts w:ascii="Courier New" w:hAnsi="Courier New" w:cs="Courier New"/>
+              </w:rPr>
+              <w:t>&lt;body&gt;</w:t>
+            </w:r>
+          </w:p>
+          <w:p>
+            <w:pPr>
+              <w:rPr>
+                <w:rFonts w:ascii="Courier New" w:hAnsi="Courier New" w:cs="Courier New"/>
+              </w:rPr>
+            </w:pPr>
+            <w:r>
+              <w:rPr>
+                <w:rFonts w:ascii="Courier New" w:hAnsi="Courier New" w:cs="Courier New"/>
+              </w:rPr>
+              <w:t xml:space="preserve">    &lt;form action="" method="post" class="form-container"&gt;</w:t>
+            </w:r>
+          </w:p>
+          <w:p>
+            <w:pPr>
+              <w:rPr>
+                <w:rFonts w:ascii="Courier New" w:hAnsi="Courier New" w:cs="Courier New"/>
+              </w:rPr>
+            </w:pPr>
+            <w:r>
+              <w:rPr>
+                <w:rFonts w:ascii="Courier New" w:hAnsi="Courier New" w:cs="Courier New"/>
+              </w:rPr>
+              <w:t xml:space="preserve">        &lt;div class="input-container"&gt;</w:t>
+            </w:r>
+          </w:p>
+          <w:p>
+            <w:pPr>
+              <w:rPr>
+                <w:rFonts w:ascii="Courier New" w:hAnsi="Courier New" w:cs="Courier New"/>
+              </w:rPr>
+            </w:pPr>
+            <w:r>
+              <w:rPr>
+                <w:rFonts w:ascii="Courier New" w:hAnsi="Courier New" w:cs="Courier New"/>
+              </w:rPr>
+              <w:t xml:space="preserve">            &lt;label for="bilangan"&gt;Masukkan Bilangan:&lt;/label&gt;</w:t>
+            </w:r>
+          </w:p>
+          <w:p>
+            <w:pPr>
+              <w:rPr>
+                <w:rFonts w:ascii="Courier New" w:hAnsi="Courier New" w:cs="Courier New"/>
+              </w:rPr>
+            </w:pPr>
+            <w:r>
+              <w:rPr>
+                <w:rFonts w:ascii="Courier New" w:hAnsi="Courier New" w:cs="Courier New"/>
+              </w:rPr>
+              <w:t xml:space="preserve">            &lt;input type="number" id="bilangan" name="bilangan" min="0" max="1000"&gt;</w:t>
+            </w:r>
+          </w:p>
+          <w:p>
+            <w:pPr>
+              <w:rPr>
+                <w:rFonts w:ascii="Courier New" w:hAnsi="Courier New" w:cs="Courier New"/>
+              </w:rPr>
+            </w:pPr>
+            <w:r>
+              <w:rPr>
+                <w:rFonts w:ascii="Courier New" w:hAnsi="Courier New" w:cs="Courier New"/>
+              </w:rPr>
+              <w:t xml:space="preserve">        &lt;/div&gt;</w:t>
+            </w:r>
+          </w:p>
+          <w:p>
+            <w:pPr>
+              <w:rPr>
+                <w:rFonts w:ascii="Courier New" w:hAnsi="Courier New" w:cs="Courier New"/>
+              </w:rPr>
+            </w:pPr>
+            <w:r>
+              <w:rPr>
+                <w:rFonts w:ascii="Courier New" w:hAnsi="Courier New" w:cs="Courier New"/>
+              </w:rPr>
+              <w:t xml:space="preserve">        &lt;input type="submit" value="Konversi"&gt;</w:t>
+            </w:r>
+          </w:p>
+          <w:p>
+            <w:pPr>
+              <w:rPr>
+                <w:rFonts w:ascii="Courier New" w:hAnsi="Courier New" w:cs="Courier New"/>
+              </w:rPr>
+            </w:pPr>
+            <w:r>
+              <w:rPr>
+                <w:rFonts w:ascii="Courier New" w:hAnsi="Courier New" w:cs="Courier New"/>
+              </w:rPr>
+              <w:t xml:space="preserve">    &lt;/form&gt;</w:t>
+            </w:r>
+          </w:p>
+          <w:p>
+            <w:pPr>
+              <w:rPr>
+                <w:rFonts w:ascii="Courier New" w:hAnsi="Courier New" w:cs="Courier New"/>
+              </w:rPr>
+            </w:pPr>
+          </w:p>
+          <w:p>
+            <w:pPr>
+              <w:rPr>
+                <w:rFonts w:ascii="Courier New" w:hAnsi="Courier New" w:cs="Courier New"/>
+              </w:rPr>
+            </w:pPr>
+            <w:r>
+              <w:rPr>
+                <w:rFonts w:ascii="Courier New" w:hAnsi="Courier New" w:cs="Courier New"/>
+              </w:rPr>
+              <w:t xml:space="preserve">    &lt;div id="result"&gt;</w:t>
+            </w:r>
+          </w:p>
+          <w:p>
+            <w:pPr>
+              <w:rPr>
+                <w:rFonts w:ascii="Courier New" w:hAnsi="Courier New" w:cs="Courier New"/>
+              </w:rPr>
+            </w:pPr>
+            <w:r>
+              <w:rPr>
+                <w:rFonts w:ascii="Courier New" w:hAnsi="Courier New" w:cs="Courier New"/>
+              </w:rPr>
+              <w:t xml:space="preserve">    &lt;?php</w:t>
+            </w:r>
+          </w:p>
+          <w:p>
+            <w:pPr>
+              <w:rPr>
+                <w:rFonts w:ascii="Courier New" w:hAnsi="Courier New" w:cs="Courier New"/>
+              </w:rPr>
+            </w:pPr>
+            <w:r>
+              <w:rPr>
+                <w:rFonts w:ascii="Courier New" w:hAnsi="Courier New" w:cs="Courier New"/>
+              </w:rPr>
+              <w:t xml:space="preserve">    if ($_SERVER["REQUEST_METHOD"] == "POST") {</w:t>
+            </w:r>
+          </w:p>
+          <w:p>
+            <w:pPr>
+              <w:rPr>
+                <w:rFonts w:ascii="Courier New" w:hAnsi="Courier New" w:cs="Courier New"/>
+              </w:rPr>
+            </w:pPr>
+            <w:r>
+              <w:rPr>
+                <w:rFonts w:ascii="Courier New" w:hAnsi="Courier New" w:cs="Courier New"/>
+              </w:rPr>
+              <w:t xml:space="preserve">        $bilangan = $_POST["bilangan"];</w:t>
+            </w:r>
+          </w:p>
+          <w:p>
+            <w:pPr>
+              <w:rPr>
+                <w:rFonts w:ascii="Courier New" w:hAnsi="Courier New" w:cs="Courier New"/>
+              </w:rPr>
+            </w:pPr>
+            <w:r>
+              <w:rPr>
+                <w:rFonts w:ascii="Courier New" w:hAnsi="Courier New" w:cs="Courier New"/>
+              </w:rPr>
+              <w:t xml:space="preserve">        echo ejaanBilangan($bilangan);</w:t>
+            </w:r>
+          </w:p>
+          <w:p>
+            <w:pPr>
+              <w:rPr>
+                <w:rFonts w:ascii="Courier New" w:hAnsi="Courier New" w:cs="Courier New"/>
+              </w:rPr>
+            </w:pPr>
+            <w:r>
+              <w:rPr>
+                <w:rFonts w:ascii="Courier New" w:hAnsi="Courier New" w:cs="Courier New"/>
+              </w:rPr>
+              <w:t xml:space="preserve">    }</w:t>
+            </w:r>
+          </w:p>
+          <w:p>
+            <w:pPr>
+              <w:rPr>
+                <w:rFonts w:ascii="Courier New" w:hAnsi="Courier New" w:cs="Courier New"/>
+              </w:rPr>
+            </w:pPr>
+          </w:p>
+          <w:p>
+            <w:pPr>
+              <w:rPr>
+                <w:rFonts w:ascii="Courier New" w:hAnsi="Courier New" w:cs="Courier New"/>
+              </w:rPr>
+            </w:pPr>
+            <w:r>
+              <w:rPr>
+                <w:rFonts w:ascii="Courier New" w:hAnsi="Courier New" w:cs="Courier New"/>
+              </w:rPr>
+              <w:t xml:space="preserve">    function ejaanBilangan($bilangan) {</w:t>
+            </w:r>
+          </w:p>
+          <w:p>
+            <w:pPr>
+              <w:rPr>
+                <w:rFonts w:ascii="Courier New" w:hAnsi="Courier New" w:cs="Courier New"/>
+              </w:rPr>
+            </w:pPr>
+            <w:r>
+              <w:rPr>
+                <w:rFonts w:ascii="Courier New" w:hAnsi="Courier New" w:cs="Courier New"/>
+              </w:rPr>
+              <w:t xml:space="preserve">        if ($bilangan &gt;= 1000) {</w:t>
+            </w:r>
+          </w:p>
+          <w:p>
+            <w:pPr>
+              <w:rPr>
+                <w:rFonts w:ascii="Courier New" w:hAnsi="Courier New" w:cs="Courier New"/>
+              </w:rPr>
+            </w:pPr>
+            <w:r>
+              <w:rPr>
+                <w:rFonts w:ascii="Courier New" w:hAnsi="Courier New" w:cs="Courier New"/>
+              </w:rPr>
+              <w:t xml:space="preserve">            return "Anda Menginput Melebihi Limit Bilangan";</w:t>
+            </w:r>
+          </w:p>
+          <w:p>
+            <w:pPr>
+              <w:rPr>
+                <w:rFonts w:ascii="Courier New" w:hAnsi="Courier New" w:cs="Courier New"/>
+              </w:rPr>
+            </w:pPr>
+            <w:r>
+              <w:rPr>
+                <w:rFonts w:ascii="Courier New" w:hAnsi="Courier New" w:cs="Courier New"/>
+              </w:rPr>
+              <w:t xml:space="preserve">        } elseif ($bilangan &gt;= 632) {</w:t>
+            </w:r>
+          </w:p>
+          <w:p>
+            <w:pPr>
+              <w:rPr>
+                <w:rFonts w:ascii="Courier New" w:hAnsi="Courier New" w:cs="Courier New"/>
+              </w:rPr>
+            </w:pPr>
+            <w:r>
+              <w:rPr>
+                <w:rFonts w:ascii="Courier New" w:hAnsi="Courier New" w:cs="Courier New"/>
+              </w:rPr>
+              <w:t xml:space="preserve">            return "Ratusan";</w:t>
+            </w:r>
+          </w:p>
+          <w:p>
+            <w:pPr>
+              <w:rPr>
+                <w:rFonts w:ascii="Courier New" w:hAnsi="Courier New" w:cs="Courier New"/>
+              </w:rPr>
+            </w:pPr>
+            <w:r>
+              <w:rPr>
+                <w:rFonts w:ascii="Courier New" w:hAnsi="Courier New" w:cs="Courier New"/>
+              </w:rPr>
+              <w:t xml:space="preserve">        } elseif ($bilangan &gt;= 100) {</w:t>
+            </w:r>
+          </w:p>
+          <w:p>
+            <w:pPr>
+              <w:rPr>
+                <w:rFonts w:ascii="Courier New" w:hAnsi="Courier New" w:cs="Courier New"/>
+              </w:rPr>
+            </w:pPr>
+            <w:r>
+              <w:rPr>
+                <w:rFonts w:ascii="Courier New" w:hAnsi="Courier New" w:cs="Courier New"/>
+              </w:rPr>
+              <w:t xml:space="preserve">            return "Anda Menginput Melebihi Limit Bilangan";</w:t>
+            </w:r>
+          </w:p>
+          <w:p>
+            <w:pPr>
+              <w:rPr>
+                <w:rFonts w:ascii="Courier New" w:hAnsi="Courier New" w:cs="Courier New"/>
+              </w:rPr>
+            </w:pPr>
+            <w:r>
+              <w:rPr>
+                <w:rFonts w:ascii="Courier New" w:hAnsi="Courier New" w:cs="Courier New"/>
+              </w:rPr>
+              <w:t xml:space="preserve">        } elseif ($bilangan &gt;= 20) {</w:t>
+            </w:r>
+          </w:p>
+          <w:p>
+            <w:pPr>
+              <w:rPr>
+                <w:rFonts w:ascii="Courier New" w:hAnsi="Courier New" w:cs="Courier New"/>
+              </w:rPr>
+            </w:pPr>
+            <w:r>
+              <w:rPr>
+                <w:rFonts w:ascii="Courier New" w:hAnsi="Courier New" w:cs="Courier New"/>
+              </w:rPr>
+              <w:t xml:space="preserve">            return "Puluhan";</w:t>
+            </w:r>
+          </w:p>
+          <w:p>
+            <w:pPr>
+              <w:rPr>
+                <w:rFonts w:ascii="Courier New" w:hAnsi="Courier New" w:cs="Courier New"/>
+              </w:rPr>
+            </w:pPr>
+            <w:r>
+              <w:rPr>
+                <w:rFonts w:ascii="Courier New" w:hAnsi="Courier New" w:cs="Courier New"/>
+              </w:rPr>
+              <w:t xml:space="preserve">        } elseif ($bilangan &gt;= 10) {</w:t>
+            </w:r>
+          </w:p>
+          <w:p>
+            <w:pPr>
+              <w:rPr>
+                <w:rFonts w:ascii="Courier New" w:hAnsi="Courier New" w:cs="Courier New"/>
+              </w:rPr>
+            </w:pPr>
+            <w:r>
+              <w:rPr>
+                <w:rFonts w:ascii="Courier New" w:hAnsi="Courier New" w:cs="Courier New"/>
+              </w:rPr>
+              <w:t xml:space="preserve">            return "Belasan";</w:t>
+            </w:r>
+          </w:p>
+          <w:p>
+            <w:pPr>
+              <w:rPr>
+                <w:rFonts w:ascii="Courier New" w:hAnsi="Courier New" w:cs="Courier New"/>
+              </w:rPr>
+            </w:pPr>
+            <w:r>
+              <w:rPr>
+                <w:rFonts w:ascii="Courier New" w:hAnsi="Courier New" w:cs="Courier New"/>
+              </w:rPr>
+              <w:t xml:space="preserve">        } elseif ($bilangan &gt; 1) {</w:t>
+            </w:r>
+          </w:p>
+          <w:p>
+            <w:pPr>
+              <w:rPr>
+                <w:rFonts w:ascii="Courier New" w:hAnsi="Courier New" w:cs="Courier New"/>
+              </w:rPr>
+            </w:pPr>
+            <w:r>
+              <w:rPr>
+                <w:rFonts w:ascii="Courier New" w:hAnsi="Courier New" w:cs="Courier New"/>
+              </w:rPr>
+              <w:t xml:space="preserve">            return "Satuan";</w:t>
+            </w:r>
+          </w:p>
+          <w:p>
+            <w:pPr>
+              <w:rPr>
+                <w:rFonts w:ascii="Courier New" w:hAnsi="Courier New" w:cs="Courier New"/>
+              </w:rPr>
+            </w:pPr>
+            <w:r>
+              <w:rPr>
+                <w:rFonts w:ascii="Courier New" w:hAnsi="Courier New" w:cs="Courier New"/>
+              </w:rPr>
+              <w:t xml:space="preserve">        } elseif ($bilangan &gt; 0) {</w:t>
+            </w:r>
+          </w:p>
+          <w:p>
+            <w:pPr>
+              <w:rPr>
+                <w:rFonts w:ascii="Courier New" w:hAnsi="Courier New" w:cs="Courier New"/>
+              </w:rPr>
+            </w:pPr>
+            <w:r>
+              <w:rPr>
+                <w:rFonts w:ascii="Courier New" w:hAnsi="Courier New" w:cs="Courier New"/>
+              </w:rPr>
+              <w:t xml:space="preserve">            return "Nol";</w:t>
+            </w:r>
+          </w:p>
+          <w:p>
+            <w:pPr>
+              <w:rPr>
+                <w:rFonts w:ascii="Courier New" w:hAnsi="Courier New" w:cs="Courier New"/>
+              </w:rPr>
+            </w:pPr>
+            <w:r>
+              <w:rPr>
+                <w:rFonts w:ascii="Courier New" w:hAnsi="Courier New" w:cs="Courier New"/>
+              </w:rPr>
+              <w:t xml:space="preserve">        } else {</w:t>
+            </w:r>
+          </w:p>
+          <w:p>
+            <w:pPr>
+              <w:rPr>
+                <w:rFonts w:ascii="Courier New" w:hAnsi="Courier New" w:cs="Courier New"/>
+              </w:rPr>
+            </w:pPr>
+            <w:r>
+              <w:rPr>
+                <w:rFonts w:ascii="Courier New" w:hAnsi="Courier New" w:cs="Courier New"/>
+              </w:rPr>
+              <w:t xml:space="preserve">            return "Nol";</w:t>
+            </w:r>
+          </w:p>
+          <w:p>
+            <w:pPr>
               <w:rPr>
                 <w:rFonts w:ascii="Courier New" w:hAnsi="Courier New" w:cs="Courier New"/>
               </w:rPr>
@@ -16089,225 +16554,6 @@
           </w:p>
           <w:p>
             <w:pPr>
-              <w:spacing w:after="0" w:line="240" w:lineRule="auto"/>
-              <w:rPr>
-                <w:rFonts w:ascii="Courier New" w:hAnsi="Courier New" w:cs="Courier New"/>
-              </w:rPr>
-            </w:pPr>
-            <w:r>
-              <w:rPr>
-                <w:rFonts w:ascii="Courier New" w:hAnsi="Courier New" w:cs="Courier New"/>
-              </w:rPr>
-              <w:t xml:space="preserve">    &lt;/style&gt;</w:t>
-            </w:r>
-          </w:p>
-          <w:p>
-            <w:pPr>
-              <w:spacing w:after="0" w:line="240" w:lineRule="auto"/>
-              <w:rPr>
-                <w:rFonts w:ascii="Courier New" w:hAnsi="Courier New" w:cs="Courier New"/>
-              </w:rPr>
-            </w:pPr>
-            <w:r>
-              <w:rPr>
-                <w:rFonts w:ascii="Courier New" w:hAnsi="Courier New" w:cs="Courier New"/>
-              </w:rPr>
-              <w:t>&lt;/head&gt;</w:t>
-            </w:r>
-          </w:p>
-          <w:p>
-            <w:pPr>
-              <w:spacing w:after="0" w:line="240" w:lineRule="auto"/>
-              <w:rPr>
-                <w:rFonts w:ascii="Courier New" w:hAnsi="Courier New" w:cs="Courier New"/>
-              </w:rPr>
-            </w:pPr>
-            <w:r>
-              <w:rPr>
-                <w:rFonts w:ascii="Courier New" w:hAnsi="Courier New" w:cs="Courier New"/>
-              </w:rPr>
-              <w:t>&lt;body&gt;</w:t>
-            </w:r>
-          </w:p>
-          <w:p>
-            <w:pPr>
-              <w:spacing w:after="0" w:line="240" w:lineRule="auto"/>
-              <w:rPr>
-                <w:rFonts w:ascii="Courier New" w:hAnsi="Courier New" w:cs="Courier New"/>
-              </w:rPr>
-            </w:pPr>
-            <w:r>
-              <w:rPr>
-                <w:rFonts w:ascii="Courier New" w:hAnsi="Courier New" w:cs="Courier New"/>
-              </w:rPr>
-              <w:t xml:space="preserve">    &lt;form action="" method="post" class="form-container"&gt;</w:t>
-            </w:r>
-          </w:p>
-          <w:p>
-            <w:pPr>
-              <w:spacing w:after="0" w:line="240" w:lineRule="auto"/>
-              <w:rPr>
-                <w:rFonts w:ascii="Courier New" w:hAnsi="Courier New" w:cs="Courier New"/>
-              </w:rPr>
-            </w:pPr>
-            <w:r>
-              <w:rPr>
-                <w:rFonts w:ascii="Courier New" w:hAnsi="Courier New" w:cs="Courier New"/>
-              </w:rPr>
-              <w:t xml:space="preserve">        &lt;div class="input-container"&gt;</w:t>
-            </w:r>
-          </w:p>
-          <w:p>
-            <w:pPr>
-              <w:spacing w:after="0" w:line="240" w:lineRule="auto"/>
-              <w:rPr>
-                <w:rFonts w:ascii="Courier New" w:hAnsi="Courier New" w:cs="Courier New"/>
-              </w:rPr>
-            </w:pPr>
-            <w:r>
-              <w:rPr>
-                <w:rFonts w:ascii="Courier New" w:hAnsi="Courier New" w:cs="Courier New"/>
-              </w:rPr>
-              <w:t xml:space="preserve">            &lt;label for="bilangan"&gt;Masukkan Bilangan:&lt;/label&gt;</w:t>
-            </w:r>
-          </w:p>
-          <w:p>
-            <w:pPr>
-              <w:spacing w:after="0" w:line="240" w:lineRule="auto"/>
-              <w:rPr>
-                <w:rFonts w:ascii="Courier New" w:hAnsi="Courier New" w:cs="Courier New"/>
-              </w:rPr>
-            </w:pPr>
-            <w:r>
-              <w:rPr>
-                <w:rFonts w:ascii="Courier New" w:hAnsi="Courier New" w:cs="Courier New"/>
-              </w:rPr>
-              <w:t xml:space="preserve">            &lt;input type="number" id="bilangan" name="bilangan" min="0" max="1000"&gt;</w:t>
-            </w:r>
-          </w:p>
-          <w:p>
-            <w:pPr>
-              <w:spacing w:after="0" w:line="240" w:lineRule="auto"/>
-              <w:rPr>
-                <w:rFonts w:ascii="Courier New" w:hAnsi="Courier New" w:cs="Courier New"/>
-              </w:rPr>
-            </w:pPr>
-            <w:r>
-              <w:rPr>
-                <w:rFonts w:ascii="Courier New" w:hAnsi="Courier New" w:cs="Courier New"/>
-              </w:rPr>
-              <w:t xml:space="preserve">        &lt;/div&gt;</w:t>
-            </w:r>
-          </w:p>
-          <w:p>
-            <w:pPr>
-              <w:spacing w:after="0" w:line="240" w:lineRule="auto"/>
-              <w:rPr>
-                <w:rFonts w:ascii="Courier New" w:hAnsi="Courier New" w:cs="Courier New"/>
-              </w:rPr>
-            </w:pPr>
-            <w:r>
-              <w:rPr>
-                <w:rFonts w:ascii="Courier New" w:hAnsi="Courier New" w:cs="Courier New"/>
-              </w:rPr>
-              <w:t xml:space="preserve">        &lt;input type="submit" value="Konversi"&gt;</w:t>
-            </w:r>
-          </w:p>
-          <w:p>
-            <w:pPr>
-              <w:spacing w:after="0" w:line="240" w:lineRule="auto"/>
-              <w:rPr>
-                <w:rFonts w:ascii="Courier New" w:hAnsi="Courier New" w:cs="Courier New"/>
-              </w:rPr>
-            </w:pPr>
-            <w:r>
-              <w:rPr>
-                <w:rFonts w:ascii="Courier New" w:hAnsi="Courier New" w:cs="Courier New"/>
-              </w:rPr>
-              <w:t xml:space="preserve">    &lt;/form&gt;</w:t>
-            </w:r>
-          </w:p>
-          <w:p>
-            <w:pPr>
-              <w:spacing w:after="0" w:line="240" w:lineRule="auto"/>
-              <w:rPr>
-                <w:rFonts w:ascii="Courier New" w:hAnsi="Courier New" w:cs="Courier New"/>
-              </w:rPr>
-            </w:pPr>
-          </w:p>
-          <w:p>
-            <w:pPr>
-              <w:spacing w:after="0" w:line="240" w:lineRule="auto"/>
-              <w:rPr>
-                <w:rFonts w:ascii="Courier New" w:hAnsi="Courier New" w:cs="Courier New"/>
-              </w:rPr>
-            </w:pPr>
-            <w:r>
-              <w:rPr>
-                <w:rFonts w:ascii="Courier New" w:hAnsi="Courier New" w:cs="Courier New"/>
-              </w:rPr>
-              <w:t xml:space="preserve">    &lt;div id="result"&gt;</w:t>
-            </w:r>
-          </w:p>
-          <w:p>
-            <w:pPr>
-              <w:spacing w:after="0" w:line="240" w:lineRule="auto"/>
-              <w:rPr>
-                <w:rFonts w:ascii="Courier New" w:hAnsi="Courier New" w:cs="Courier New"/>
-              </w:rPr>
-            </w:pPr>
-            <w:r>
-              <w:rPr>
-                <w:rFonts w:ascii="Courier New" w:hAnsi="Courier New" w:cs="Courier New"/>
-              </w:rPr>
-              <w:t xml:space="preserve">    &lt;?php</w:t>
-            </w:r>
-          </w:p>
-          <w:p>
-            <w:pPr>
-              <w:spacing w:after="0" w:line="240" w:lineRule="auto"/>
-              <w:rPr>
-                <w:rFonts w:ascii="Courier New" w:hAnsi="Courier New" w:cs="Courier New"/>
-              </w:rPr>
-            </w:pPr>
-            <w:r>
-              <w:rPr>
-                <w:rFonts w:ascii="Courier New" w:hAnsi="Courier New" w:cs="Courier New"/>
-              </w:rPr>
-              <w:t xml:space="preserve">    if ($_SERVER["REQUEST_METHOD"] == "POST") {</w:t>
-            </w:r>
-          </w:p>
-          <w:p>
-            <w:pPr>
-              <w:spacing w:after="0" w:line="240" w:lineRule="auto"/>
-              <w:rPr>
-                <w:rFonts w:ascii="Courier New" w:hAnsi="Courier New" w:cs="Courier New"/>
-              </w:rPr>
-            </w:pPr>
-            <w:r>
-              <w:rPr>
-                <w:rFonts w:ascii="Courier New" w:hAnsi="Courier New" w:cs="Courier New"/>
-              </w:rPr>
-              <w:t xml:space="preserve">        $bilangan = $_POST["bilangan"];</w:t>
-            </w:r>
-          </w:p>
-          <w:p>
-            <w:pPr>
-              <w:spacing w:after="0" w:line="240" w:lineRule="auto"/>
-              <w:rPr>
-                <w:rFonts w:ascii="Courier New" w:hAnsi="Courier New" w:cs="Courier New"/>
-              </w:rPr>
-            </w:pPr>
-            <w:r>
-              <w:rPr>
-                <w:rFonts w:ascii="Courier New" w:hAnsi="Courier New" w:cs="Courier New"/>
-              </w:rPr>
-              <w:t xml:space="preserve">        echo ejaanBilangan($bilangan);</w:t>
-            </w:r>
-          </w:p>
-          <w:p>
-            <w:pPr>
-              <w:spacing w:after="0" w:line="240" w:lineRule="auto"/>
               <w:rPr>
                 <w:rFonts w:ascii="Courier New" w:hAnsi="Courier New" w:cs="Courier New"/>
               </w:rPr>
@@ -16321,225 +16567,45 @@
           </w:p>
           <w:p>
             <w:pPr>
-              <w:spacing w:after="0" w:line="240" w:lineRule="auto"/>
-              <w:rPr>
-                <w:rFonts w:ascii="Courier New" w:hAnsi="Courier New" w:cs="Courier New"/>
-              </w:rPr>
-            </w:pPr>
-          </w:p>
-          <w:p>
-            <w:pPr>
-              <w:spacing w:after="0" w:line="240" w:lineRule="auto"/>
-              <w:rPr>
-                <w:rFonts w:ascii="Courier New" w:hAnsi="Courier New" w:cs="Courier New"/>
-              </w:rPr>
-            </w:pPr>
-            <w:r>
-              <w:rPr>
-                <w:rFonts w:ascii="Courier New" w:hAnsi="Courier New" w:cs="Courier New"/>
-              </w:rPr>
-              <w:t xml:space="preserve">    function ejaanBilangan($bilangan) {</w:t>
-            </w:r>
-          </w:p>
-          <w:p>
-            <w:pPr>
-              <w:spacing w:after="0" w:line="240" w:lineRule="auto"/>
-              <w:rPr>
-                <w:rFonts w:ascii="Courier New" w:hAnsi="Courier New" w:cs="Courier New"/>
-              </w:rPr>
-            </w:pPr>
-            <w:r>
-              <w:rPr>
-                <w:rFonts w:ascii="Courier New" w:hAnsi="Courier New" w:cs="Courier New"/>
-              </w:rPr>
-              <w:t xml:space="preserve">        if ($bilangan &gt;= 1000) {</w:t>
-            </w:r>
-          </w:p>
-          <w:p>
-            <w:pPr>
-              <w:spacing w:after="0" w:line="240" w:lineRule="auto"/>
-              <w:rPr>
-                <w:rFonts w:ascii="Courier New" w:hAnsi="Courier New" w:cs="Courier New"/>
-              </w:rPr>
-            </w:pPr>
-            <w:r>
-              <w:rPr>
-                <w:rFonts w:ascii="Courier New" w:hAnsi="Courier New" w:cs="Courier New"/>
-              </w:rPr>
-              <w:t xml:space="preserve">            return "Anda Menginput Melebihi Limit Bilangan";</w:t>
-            </w:r>
-          </w:p>
-          <w:p>
-            <w:pPr>
-              <w:spacing w:after="0" w:line="240" w:lineRule="auto"/>
-              <w:rPr>
-                <w:rFonts w:ascii="Courier New" w:hAnsi="Courier New" w:cs="Courier New"/>
-              </w:rPr>
-            </w:pPr>
-            <w:r>
-              <w:rPr>
-                <w:rFonts w:ascii="Courier New" w:hAnsi="Courier New" w:cs="Courier New"/>
-              </w:rPr>
-              <w:t xml:space="preserve">        } elseif ($bilangan &gt;= 632) {</w:t>
-            </w:r>
-          </w:p>
-          <w:p>
-            <w:pPr>
-              <w:spacing w:after="0" w:line="240" w:lineRule="auto"/>
-              <w:rPr>
-                <w:rFonts w:ascii="Courier New" w:hAnsi="Courier New" w:cs="Courier New"/>
-              </w:rPr>
-            </w:pPr>
-            <w:r>
-              <w:rPr>
-                <w:rFonts w:ascii="Courier New" w:hAnsi="Courier New" w:cs="Courier New"/>
-              </w:rPr>
-              <w:t xml:space="preserve">            return "Ratusan";</w:t>
-            </w:r>
-          </w:p>
-          <w:p>
-            <w:pPr>
-              <w:spacing w:after="0" w:line="240" w:lineRule="auto"/>
-              <w:rPr>
-                <w:rFonts w:ascii="Courier New" w:hAnsi="Courier New" w:cs="Courier New"/>
-              </w:rPr>
-            </w:pPr>
-            <w:r>
-              <w:rPr>
-                <w:rFonts w:ascii="Courier New" w:hAnsi="Courier New" w:cs="Courier New"/>
-              </w:rPr>
-              <w:t xml:space="preserve">        } elseif ($bilangan &gt;= 100) {</w:t>
-            </w:r>
-          </w:p>
-          <w:p>
-            <w:pPr>
-              <w:spacing w:after="0" w:line="240" w:lineRule="auto"/>
-              <w:rPr>
-                <w:rFonts w:ascii="Courier New" w:hAnsi="Courier New" w:cs="Courier New"/>
-              </w:rPr>
-            </w:pPr>
-            <w:r>
-              <w:rPr>
-                <w:rFonts w:ascii="Courier New" w:hAnsi="Courier New" w:cs="Courier New"/>
-              </w:rPr>
-              <w:t xml:space="preserve">            return "Anda Menginput Melebihi Limit Bilangan";</w:t>
-            </w:r>
-          </w:p>
-          <w:p>
-            <w:pPr>
-              <w:spacing w:after="0" w:line="240" w:lineRule="auto"/>
-              <w:rPr>
-                <w:rFonts w:ascii="Courier New" w:hAnsi="Courier New" w:cs="Courier New"/>
-              </w:rPr>
-            </w:pPr>
-            <w:r>
-              <w:rPr>
-                <w:rFonts w:ascii="Courier New" w:hAnsi="Courier New" w:cs="Courier New"/>
-              </w:rPr>
-              <w:t xml:space="preserve">        } elseif ($bilangan &gt;= 20) {</w:t>
-            </w:r>
-          </w:p>
-          <w:p>
-            <w:pPr>
-              <w:spacing w:after="0" w:line="240" w:lineRule="auto"/>
-              <w:rPr>
-                <w:rFonts w:ascii="Courier New" w:hAnsi="Courier New" w:cs="Courier New"/>
-              </w:rPr>
-            </w:pPr>
-            <w:r>
-              <w:rPr>
-                <w:rFonts w:ascii="Courier New" w:hAnsi="Courier New" w:cs="Courier New"/>
-              </w:rPr>
-              <w:t xml:space="preserve">            return "Puluhan";</w:t>
-            </w:r>
-          </w:p>
-          <w:p>
-            <w:pPr>
-              <w:spacing w:after="0" w:line="240" w:lineRule="auto"/>
-              <w:rPr>
-                <w:rFonts w:ascii="Courier New" w:hAnsi="Courier New" w:cs="Courier New"/>
-              </w:rPr>
-            </w:pPr>
-            <w:r>
-              <w:rPr>
-                <w:rFonts w:ascii="Courier New" w:hAnsi="Courier New" w:cs="Courier New"/>
-              </w:rPr>
-              <w:t xml:space="preserve">        } elseif ($bilangan &gt;= 10) {</w:t>
-            </w:r>
-          </w:p>
-          <w:p>
-            <w:pPr>
-              <w:spacing w:after="0" w:line="240" w:lineRule="auto"/>
-              <w:rPr>
-                <w:rFonts w:ascii="Courier New" w:hAnsi="Courier New" w:cs="Courier New"/>
-              </w:rPr>
-            </w:pPr>
-            <w:r>
-              <w:rPr>
-                <w:rFonts w:ascii="Courier New" w:hAnsi="Courier New" w:cs="Courier New"/>
-              </w:rPr>
-              <w:t xml:space="preserve">            return "Belasan";</w:t>
-            </w:r>
-          </w:p>
-          <w:p>
-            <w:pPr>
-              <w:spacing w:after="0" w:line="240" w:lineRule="auto"/>
-              <w:rPr>
-                <w:rFonts w:ascii="Courier New" w:hAnsi="Courier New" w:cs="Courier New"/>
-              </w:rPr>
-            </w:pPr>
-            <w:r>
-              <w:rPr>
-                <w:rFonts w:ascii="Courier New" w:hAnsi="Courier New" w:cs="Courier New"/>
-              </w:rPr>
-              <w:t xml:space="preserve">        } elseif ($bilangan &gt; 1) {</w:t>
-            </w:r>
-          </w:p>
-          <w:p>
-            <w:pPr>
-              <w:spacing w:after="0" w:line="240" w:lineRule="auto"/>
-              <w:rPr>
-                <w:rFonts w:ascii="Courier New" w:hAnsi="Courier New" w:cs="Courier New"/>
-              </w:rPr>
-            </w:pPr>
-            <w:r>
-              <w:rPr>
-                <w:rFonts w:ascii="Courier New" w:hAnsi="Courier New" w:cs="Courier New"/>
-              </w:rPr>
-              <w:t xml:space="preserve">            return "Satuan";</w:t>
-            </w:r>
-          </w:p>
-          <w:p>
-            <w:pPr>
-              <w:spacing w:after="0" w:line="240" w:lineRule="auto"/>
-              <w:rPr>
-                <w:rFonts w:ascii="Courier New" w:hAnsi="Courier New" w:cs="Courier New"/>
-              </w:rPr>
-            </w:pPr>
-            <w:r>
-              <w:rPr>
-                <w:rFonts w:ascii="Courier New" w:hAnsi="Courier New" w:cs="Courier New"/>
-              </w:rPr>
-              <w:t xml:space="preserve">        } elseif ($bilangan &gt; 0) {</w:t>
-            </w:r>
-          </w:p>
-          <w:p>
-            <w:pPr>
-              <w:spacing w:after="0" w:line="240" w:lineRule="auto"/>
-              <w:rPr>
-                <w:rFonts w:ascii="Courier New" w:hAnsi="Courier New" w:cs="Courier New"/>
-              </w:rPr>
-            </w:pPr>
-            <w:r>
-              <w:rPr>
-                <w:rFonts w:ascii="Courier New" w:hAnsi="Courier New" w:cs="Courier New"/>
-              </w:rPr>
-              <w:t xml:space="preserve">            return "Nol";</w:t>
-            </w:r>
-          </w:p>
-          <w:p>
-            <w:pPr>
-              <w:spacing w:after="0" w:line="240" w:lineRule="auto"/>
+              <w:rPr>
+                <w:rFonts w:ascii="Courier New" w:hAnsi="Courier New" w:cs="Courier New"/>
+              </w:rPr>
+            </w:pPr>
+            <w:r>
+              <w:rPr>
+                <w:rFonts w:ascii="Courier New" w:hAnsi="Courier New" w:cs="Courier New"/>
+              </w:rPr>
+              <w:t xml:space="preserve">    ?&gt;</w:t>
+            </w:r>
+          </w:p>
+          <w:p>
+            <w:pPr>
+              <w:rPr>
+                <w:rFonts w:ascii="Courier New" w:hAnsi="Courier New" w:cs="Courier New"/>
+              </w:rPr>
+            </w:pPr>
+            <w:r>
+              <w:rPr>
+                <w:rFonts w:ascii="Courier New" w:hAnsi="Courier New" w:cs="Courier New"/>
+              </w:rPr>
+              <w:t xml:space="preserve">    &lt;/div&gt;</w:t>
+            </w:r>
+          </w:p>
+          <w:p>
+            <w:pPr>
+              <w:rPr>
+                <w:rFonts w:ascii="Courier New" w:hAnsi="Courier New" w:cs="Courier New"/>
+              </w:rPr>
+            </w:pPr>
+            <w:r>
+              <w:rPr>
+                <w:rFonts w:ascii="Courier New" w:hAnsi="Courier New" w:cs="Courier New"/>
+              </w:rPr>
+              <w:t>&lt;/body&gt;</w:t>
+            </w:r>
+          </w:p>
+          <w:p>
+            <w:pPr>
               <w:rPr>
                 <w:rFonts w:ascii="Courier New" w:hAnsi="Courier New" w:cs="Courier New"/>
               </w:rPr>
@@ -16549,103 +16615,6 @@
                 <w:rFonts w:ascii="Courier New" w:hAnsi="Courier New" w:cs="Courier New"/>
               </w:rPr>
               <w:lastRenderedPageBreak/>
-              <w:t xml:space="preserve">        } else {</w:t>
-            </w:r>
-          </w:p>
-          <w:p>
-            <w:pPr>
-              <w:spacing w:after="0" w:line="240" w:lineRule="auto"/>
-              <w:rPr>
-                <w:rFonts w:ascii="Courier New" w:hAnsi="Courier New" w:cs="Courier New"/>
-              </w:rPr>
-            </w:pPr>
-            <w:r>
-              <w:rPr>
-                <w:rFonts w:ascii="Courier New" w:hAnsi="Courier New" w:cs="Courier New"/>
-              </w:rPr>
-              <w:t xml:space="preserve">            return "Nol";</w:t>
-            </w:r>
-          </w:p>
-          <w:p>
-            <w:pPr>
-              <w:spacing w:after="0" w:line="240" w:lineRule="auto"/>
-              <w:rPr>
-                <w:rFonts w:ascii="Courier New" w:hAnsi="Courier New" w:cs="Courier New"/>
-              </w:rPr>
-            </w:pPr>
-            <w:r>
-              <w:rPr>
-                <w:rFonts w:ascii="Courier New" w:hAnsi="Courier New" w:cs="Courier New"/>
-              </w:rPr>
-              <w:t xml:space="preserve">        }</w:t>
-            </w:r>
-          </w:p>
-          <w:p>
-            <w:pPr>
-              <w:spacing w:after="0" w:line="240" w:lineRule="auto"/>
-              <w:rPr>
-                <w:rFonts w:ascii="Courier New" w:hAnsi="Courier New" w:cs="Courier New"/>
-              </w:rPr>
-            </w:pPr>
-            <w:r>
-              <w:rPr>
-                <w:rFonts w:ascii="Courier New" w:hAnsi="Courier New" w:cs="Courier New"/>
-              </w:rPr>
-              <w:t xml:space="preserve">    }</w:t>
-            </w:r>
-          </w:p>
-          <w:p>
-            <w:pPr>
-              <w:spacing w:after="0" w:line="240" w:lineRule="auto"/>
-              <w:rPr>
-                <w:rFonts w:ascii="Courier New" w:hAnsi="Courier New" w:cs="Courier New"/>
-              </w:rPr>
-            </w:pPr>
-            <w:r>
-              <w:rPr>
-                <w:rFonts w:ascii="Courier New" w:hAnsi="Courier New" w:cs="Courier New"/>
-              </w:rPr>
-              <w:t xml:space="preserve">    ?&gt;</w:t>
-            </w:r>
-          </w:p>
-          <w:p>
-            <w:pPr>
-              <w:spacing w:after="0" w:line="240" w:lineRule="auto"/>
-              <w:rPr>
-                <w:rFonts w:ascii="Courier New" w:hAnsi="Courier New" w:cs="Courier New"/>
-              </w:rPr>
-            </w:pPr>
-            <w:r>
-              <w:rPr>
-                <w:rFonts w:ascii="Courier New" w:hAnsi="Courier New" w:cs="Courier New"/>
-              </w:rPr>
-              <w:t xml:space="preserve">    &lt;/div&gt;</w:t>
-            </w:r>
-          </w:p>
-          <w:p>
-            <w:pPr>
-              <w:spacing w:after="0" w:line="240" w:lineRule="auto"/>
-              <w:rPr>
-                <w:rFonts w:ascii="Courier New" w:hAnsi="Courier New" w:cs="Courier New"/>
-              </w:rPr>
-            </w:pPr>
-            <w:r>
-              <w:rPr>
-                <w:rFonts w:ascii="Courier New" w:hAnsi="Courier New" w:cs="Courier New"/>
-              </w:rPr>
-              <w:t>&lt;/body&gt;</w:t>
-            </w:r>
-          </w:p>
-          <w:p>
-            <w:pPr>
-              <w:rPr>
-                <w:rFonts w:ascii="Courier New" w:hAnsi="Courier New" w:cs="Courier New"/>
-              </w:rPr>
-            </w:pPr>
-            <w:r>
-              <w:rPr>
-                <w:rFonts w:ascii="Courier New" w:hAnsi="Courier New" w:cs="Courier New"/>
-              </w:rPr>
               <w:t>&lt;/html&gt;</w:t>
             </w:r>
           </w:p>
@@ -16662,11 +16631,11 @@
         </w:numPr>
         <w:ind w:left="360"/>
       </w:pPr>
-      <w:bookmarkStart w:id="28" w:name="_Toc164171912"/>
+      <w:bookmarkStart w:id="31" w:name="_Toc164171912"/>
       <w:r>
         <w:t>Output Program</w:t>
       </w:r>
-      <w:bookmarkEnd w:id="28"/>
+      <w:bookmarkEnd w:id="31"/>
     </w:p>
     <w:p>
       <w:pPr>
@@ -16943,7 +16912,7 @@
       <w:pPr>
         <w:pStyle w:val="Keterangan"/>
       </w:pPr>
-      <w:bookmarkStart w:id="29" w:name="_Toc164173916"/>
+      <w:bookmarkStart w:id="32" w:name="_Toc164173916"/>
       <w:r>
         <w:t xml:space="preserve">output gambar modul 2 soal </w:t>
       </w:r>
@@ -16962,7 +16931,7 @@
         </w:rPr>
         <w:t>4</w:t>
       </w:r>
-      <w:bookmarkEnd w:id="29"/>
+      <w:bookmarkEnd w:id="32"/>
       <w:r>
         <w:fldChar w:fldCharType="end"/>
       </w:r>
@@ -16978,11 +16947,11 @@
         </w:numPr>
         <w:ind w:left="360"/>
       </w:pPr>
-      <w:bookmarkStart w:id="30" w:name="_Toc164171913"/>
+      <w:bookmarkStart w:id="33" w:name="_Toc164171913"/>
       <w:r>
         <w:t>Pembahasan</w:t>
       </w:r>
-      <w:bookmarkEnd w:id="30"/>
+      <w:bookmarkEnd w:id="33"/>
     </w:p>
     <w:p>
       <w:r>
@@ -17011,11 +16980,38 @@
         <w:rPr>
           <w:rFonts w:ascii="Courier New" w:hAnsi="Courier New" w:cs="Courier New"/>
         </w:rPr>
+        <w:t>&lt;head&gt;:</w:t>
+      </w:r>
+      <w:r>
+        <w:t xml:space="preserve"> Ini adalah tag pembuka untuk bagian &lt;head&gt; dari dokumen HTML.</w:t>
+      </w:r>
+    </w:p>
+    <w:p>
+      <w:r>
+        <w:rPr>
+          <w:rFonts w:ascii="Courier New" w:hAnsi="Courier New" w:cs="Courier New"/>
+        </w:rPr>
+        <w:t>&lt;title&gt;Konversi Suhu&lt;/title&gt;:</w:t>
+      </w:r>
+      <w:r>
+        <w:t xml:space="preserve"> Ini menetapkan judul halaman web, yang ditampilkan pada tab browser.</w:t>
+      </w:r>
+    </w:p>
+    <w:p>
+      <w:r>
+        <w:rPr>
+          <w:rFonts w:ascii="Courier New" w:hAnsi="Courier New" w:cs="Courier New"/>
+        </w:rPr>
+        <w:t xml:space="preserve">&lt;style&gt;: </w:t>
+      </w:r>
+      <w:r>
+        <w:t>Ini adalah tag pembuka untuk blok kode CSS.</w:t>
+      </w:r>
+    </w:p>
+    <w:p>
+      <w:r>
         <w:lastRenderedPageBreak/>
-        <w:t>&lt;head&gt;:</w:t>
-      </w:r>
-      <w:r>
-        <w:t xml:space="preserve"> Ini adalah tag pembuka untuk bagian &lt;head&gt; dari dokumen HTML.</w:t>
+        <w:t>.form-container dan .input-container: Ini adalah aturan CSS yang mengatur tata letak formulir dan input field.</w:t>
       </w:r>
     </w:p>
     <w:p>
@@ -17023,10 +17019,10 @@
         <w:rPr>
           <w:rFonts w:ascii="Courier New" w:hAnsi="Courier New" w:cs="Courier New"/>
         </w:rPr>
-        <w:t>&lt;title&gt;Konversi Suhu&lt;/title&gt;:</w:t>
-      </w:r>
-      <w:r>
-        <w:t xml:space="preserve"> Ini menetapkan judul halaman web, yang ditampilkan pada tab browser.</w:t>
+        <w:t xml:space="preserve">&lt;/style&gt;: </w:t>
+      </w:r>
+      <w:r>
+        <w:t>Ini adalah tag penutup untuk blok kode CSS.</w:t>
       </w:r>
     </w:p>
     <w:p>
@@ -17034,15 +17030,10 @@
         <w:rPr>
           <w:rFonts w:ascii="Courier New" w:hAnsi="Courier New" w:cs="Courier New"/>
         </w:rPr>
-        <w:t xml:space="preserve">&lt;style&gt;: </w:t>
-      </w:r>
-      <w:r>
-        <w:t>Ini adalah tag pembuka untuk blok kode CSS.</w:t>
-      </w:r>
-    </w:p>
-    <w:p>
-      <w:r>
-        <w:t>.form-container dan .input-container: Ini adalah aturan CSS yang mengatur tata letak formulir dan input field.</w:t>
+        <w:t>&lt;/head&gt;</w:t>
+      </w:r>
+      <w:r>
+        <w:t>: Ini adalah tag penutup untuk bagian &lt;head&gt; dari dokumen HTML.</w:t>
       </w:r>
     </w:p>
     <w:p>
@@ -17050,10 +17041,10 @@
         <w:rPr>
           <w:rFonts w:ascii="Courier New" w:hAnsi="Courier New" w:cs="Courier New"/>
         </w:rPr>
-        <w:t xml:space="preserve">&lt;/style&gt;: </w:t>
-      </w:r>
-      <w:r>
-        <w:t>Ini adalah tag penutup untuk blok kode CSS.</w:t>
+        <w:t>&lt;body&gt;</w:t>
+      </w:r>
+      <w:r>
+        <w:t>: Ini adalah tag pembuka untuk bagian &lt;body&gt; dari dokumen HTML.</w:t>
       </w:r>
     </w:p>
     <w:p>
@@ -17061,10 +17052,10 @@
         <w:rPr>
           <w:rFonts w:ascii="Courier New" w:hAnsi="Courier New" w:cs="Courier New"/>
         </w:rPr>
-        <w:t>&lt;/head&gt;</w:t>
-      </w:r>
-      <w:r>
-        <w:t>: Ini adalah tag penutup untuk bagian &lt;head&gt; dari dokumen HTML.</w:t>
+        <w:t>&lt;form action="" method="post" class="form-container"&gt;</w:t>
+      </w:r>
+      <w:r>
+        <w:t>: Ini adalah formulir HTML yang menggunakan metode POST untuk mengirim data ke halaman yang sama ketika pengguna menekan tombol submit.</w:t>
       </w:r>
     </w:p>
     <w:p>
@@ -17072,10 +17063,10 @@
         <w:rPr>
           <w:rFonts w:ascii="Courier New" w:hAnsi="Courier New" w:cs="Courier New"/>
         </w:rPr>
-        <w:t>&lt;body&gt;</w:t>
-      </w:r>
-      <w:r>
-        <w:t>: Ini adalah tag pembuka untuk bagian &lt;body&gt; dari dokumen HTML.</w:t>
+        <w:t>&lt;input type="number" id="bilangan" name="bilangan" min="0" max="999"&gt;:</w:t>
+      </w:r>
+      <w:r>
+        <w:t xml:space="preserve"> Ini adalah input field untuk “Bilangan”. Pengguna dapat memasukkan angka di sini.</w:t>
       </w:r>
     </w:p>
     <w:p>
@@ -17083,10 +17074,10 @@
         <w:rPr>
           <w:rFonts w:ascii="Courier New" w:hAnsi="Courier New" w:cs="Courier New"/>
         </w:rPr>
-        <w:t>&lt;form action="" method="post" class="form-container"&gt;</w:t>
-      </w:r>
-      <w:r>
-        <w:t>: Ini adalah formulir HTML yang menggunakan metode POST untuk mengirim data ke halaman yang sama ketika pengguna menekan tombol submit.</w:t>
+        <w:t>&lt;input type="submit" value="Konversi"&gt;:</w:t>
+      </w:r>
+      <w:r>
+        <w:t xml:space="preserve"> Ini adalah tombol submit untuk formulir. Ketika diklik, data formulir akan dikirim.</w:t>
       </w:r>
     </w:p>
     <w:p>
@@ -17094,10 +17085,10 @@
         <w:rPr>
           <w:rFonts w:ascii="Courier New" w:hAnsi="Courier New" w:cs="Courier New"/>
         </w:rPr>
-        <w:t>&lt;input type="number" id="bilangan" name="bilangan" min="0" max="999"&gt;:</w:t>
-      </w:r>
-      <w:r>
-        <w:t xml:space="preserve"> Ini adalah input field untuk “Bilangan”. Pengguna dapat memasukkan angka di sini.</w:t>
+        <w:t>&lt;/form&gt;:</w:t>
+      </w:r>
+      <w:r>
+        <w:t xml:space="preserve"> Ini adalah tag penutup untuk formulir HTML.</w:t>
       </w:r>
     </w:p>
     <w:p>
@@ -17105,10 +17096,10 @@
         <w:rPr>
           <w:rFonts w:ascii="Courier New" w:hAnsi="Courier New" w:cs="Courier New"/>
         </w:rPr>
-        <w:t>&lt;input type="submit" value="Konversi"&gt;:</w:t>
-      </w:r>
-      <w:r>
-        <w:t xml:space="preserve"> Ini adalah tombol submit untuk formulir. Ketika diklik, data formulir akan dikirim.</w:t>
+        <w:t xml:space="preserve">&lt;?php: </w:t>
+      </w:r>
+      <w:r>
+        <w:t>Ini adalah tag pembuka untuk blok kode PHP.</w:t>
       </w:r>
     </w:p>
     <w:p>
@@ -17116,10 +17107,10 @@
         <w:rPr>
           <w:rFonts w:ascii="Courier New" w:hAnsi="Courier New" w:cs="Courier New"/>
         </w:rPr>
-        <w:t>&lt;/form&gt;:</w:t>
-      </w:r>
-      <w:r>
-        <w:t xml:space="preserve"> Ini adalah tag penutup untuk formulir HTML.</w:t>
+        <w:t>if ($_SERVER["REQUEST_METHOD"] == "POST")</w:t>
+      </w:r>
+      <w:r>
+        <w:t xml:space="preserve"> {: Ini adalah kondisi yang hanya akan dijalankan jika metode permintaan adalah POST, yaitu, jika formulir telah disubmit.</w:t>
       </w:r>
     </w:p>
     <w:p>
@@ -17127,10 +17118,10 @@
         <w:rPr>
           <w:rFonts w:ascii="Courier New" w:hAnsi="Courier New" w:cs="Courier New"/>
         </w:rPr>
-        <w:t xml:space="preserve">&lt;?php: </w:t>
-      </w:r>
-      <w:r>
-        <w:t>Ini adalah tag pembuka untuk blok kode PHP.</w:t>
+        <w:t>$bilangan = $_POST["bilangan"];:</w:t>
+      </w:r>
+      <w:r>
+        <w:t xml:space="preserve"> Ini mengambil nilai dari input field “bilangan” dan menyimpannya dalam variabel $bilangan.</w:t>
       </w:r>
     </w:p>
     <w:p>
@@ -17138,10 +17129,10 @@
         <w:rPr>
           <w:rFonts w:ascii="Courier New" w:hAnsi="Courier New" w:cs="Courier New"/>
         </w:rPr>
-        <w:t>if ($_SERVER["REQUEST_METHOD"] == "POST")</w:t>
-      </w:r>
-      <w:r>
-        <w:t xml:space="preserve"> {: Ini adalah kondisi yang hanya akan dijalankan jika metode permintaan adalah POST, yaitu, jika formulir telah disubmit.</w:t>
+        <w:t>echo ejaanBilangan($bilangan);:</w:t>
+      </w:r>
+      <w:r>
+        <w:t xml:space="preserve"> Ini memanggil fungsi ejaanBilangan dengan parameter $bilangan, dan mencetak hasilnya ke halaman web.</w:t>
       </w:r>
     </w:p>
     <w:p>
@@ -17149,10 +17140,10 @@
         <w:rPr>
           <w:rFonts w:ascii="Courier New" w:hAnsi="Courier New" w:cs="Courier New"/>
         </w:rPr>
-        <w:t>$bilangan = $_POST["bilangan"];:</w:t>
-      </w:r>
-      <w:r>
-        <w:t xml:space="preserve"> Ini mengambil nilai dari input field “bilangan” dan menyimpannya dalam variabel $bilangan.</w:t>
+        <w:t>function ejaanBilangan($bilangan)</w:t>
+      </w:r>
+      <w:r>
+        <w:t>{: Ini adalah deklarasi fungsi ejaanBilangan yang menerima satu parameter: $bilangan.</w:t>
       </w:r>
     </w:p>
     <w:p>
@@ -17160,10 +17151,10 @@
         <w:rPr>
           <w:rFonts w:ascii="Courier New" w:hAnsi="Courier New" w:cs="Courier New"/>
         </w:rPr>
-        <w:t>echo ejaanBilangan($bilangan);:</w:t>
-      </w:r>
-      <w:r>
-        <w:t xml:space="preserve"> Ini memanggil fungsi ejaanBilangan dengan parameter $bilangan, dan mencetak hasilnya ke halaman web.</w:t>
+        <w:t xml:space="preserve">if ($bilangan &gt;= 632) { return "Ratusan"; }: </w:t>
+      </w:r>
+      <w:r>
+        <w:t>Jika $bilangan lebih besar atau sama dengan 632, fungsi akan mengembalikan string “Ratusan”.</w:t>
       </w:r>
     </w:p>
     <w:p>
@@ -17171,10 +17162,10 @@
         <w:rPr>
           <w:rFonts w:ascii="Courier New" w:hAnsi="Courier New" w:cs="Courier New"/>
         </w:rPr>
-        <w:t>function ejaanBilangan($bilangan)</w:t>
-      </w:r>
-      <w:r>
-        <w:t>{: Ini adalah deklarasi fungsi ejaanBilangan yang menerima satu parameter: $bilangan.</w:t>
+        <w:t>return "Nol";:</w:t>
+      </w:r>
+      <w:r>
+        <w:t xml:space="preserve"> Jika tidak ada kondisi lain yang cocok, fungsi akan mengembalikan string “Nol”.</w:t>
       </w:r>
     </w:p>
     <w:p>
@@ -17182,10 +17173,10 @@
         <w:rPr>
           <w:rFonts w:ascii="Courier New" w:hAnsi="Courier New" w:cs="Courier New"/>
         </w:rPr>
-        <w:t xml:space="preserve">if ($bilangan &gt;= 632) { return "Ratusan"; }: </w:t>
-      </w:r>
-      <w:r>
-        <w:t>Jika $bilangan lebih besar atau sama dengan 632, fungsi akan mengembalikan string “Ratusan”.</w:t>
+        <w:t>}:</w:t>
+      </w:r>
+      <w:r>
+        <w:t xml:space="preserve"> Ini adalah penutup blok kode PHP dan kondisi if.</w:t>
       </w:r>
     </w:p>
     <w:p>
@@ -17193,10 +17184,10 @@
         <w:rPr>
           <w:rFonts w:ascii="Courier New" w:hAnsi="Courier New" w:cs="Courier New"/>
         </w:rPr>
-        <w:t>return "Nol";:</w:t>
-      </w:r>
-      <w:r>
-        <w:t xml:space="preserve"> Jika tidak ada kondisi lain yang cocok, fungsi akan mengembalikan string “Nol”.</w:t>
+        <w:t>?&gt;:</w:t>
+      </w:r>
+      <w:r>
+        <w:t xml:space="preserve"> Ini adalah tag penutup untuk blok kode PHP.</w:t>
       </w:r>
     </w:p>
     <w:p>
@@ -17204,40 +17195,18 @@
         <w:rPr>
           <w:rFonts w:ascii="Courier New" w:hAnsi="Courier New" w:cs="Courier New"/>
         </w:rPr>
+        <w:t>&lt;/body&gt;</w:t>
+      </w:r>
+      <w:r>
+        <w:t>: Ini adalah tag penutup untuk bagian &lt;body&gt; dari dokumen HTML.</w:t>
+      </w:r>
+    </w:p>
+    <w:p>
+      <w:r>
+        <w:rPr>
+          <w:rFonts w:ascii="Courier New" w:hAnsi="Courier New" w:cs="Courier New"/>
+        </w:rPr>
         <w:lastRenderedPageBreak/>
-        <w:t>}:</w:t>
-      </w:r>
-      <w:r>
-        <w:t xml:space="preserve"> Ini adalah penutup blok kode PHP dan kondisi if.</w:t>
-      </w:r>
-    </w:p>
-    <w:p>
-      <w:r>
-        <w:rPr>
-          <w:rFonts w:ascii="Courier New" w:hAnsi="Courier New" w:cs="Courier New"/>
-        </w:rPr>
-        <w:t>?&gt;:</w:t>
-      </w:r>
-      <w:r>
-        <w:t xml:space="preserve"> Ini adalah tag penutup untuk blok kode PHP.</w:t>
-      </w:r>
-    </w:p>
-    <w:p>
-      <w:r>
-        <w:rPr>
-          <w:rFonts w:ascii="Courier New" w:hAnsi="Courier New" w:cs="Courier New"/>
-        </w:rPr>
-        <w:t>&lt;/body&gt;</w:t>
-      </w:r>
-      <w:r>
-        <w:t>: Ini adalah tag penutup untuk bagian &lt;body&gt; dari dokumen HTML.</w:t>
-      </w:r>
-    </w:p>
-    <w:p>
-      <w:r>
-        <w:rPr>
-          <w:rFonts w:ascii="Courier New" w:hAnsi="Courier New" w:cs="Courier New"/>
-        </w:rPr>
         <w:t xml:space="preserve">&lt;/html&gt;: </w:t>
       </w:r>
       <w:r>
@@ -17253,11 +17222,11 @@
         </w:numPr>
         <w:ind w:left="360"/>
       </w:pPr>
-      <w:bookmarkStart w:id="31" w:name="_Toc164171914"/>
+      <w:bookmarkStart w:id="34" w:name="_Toc164171914"/>
       <w:r>
         <w:t>Tautan Git</w:t>
       </w:r>
-      <w:bookmarkEnd w:id="31"/>
+      <w:bookmarkEnd w:id="34"/>
     </w:p>
     <w:p>
       <w:pPr>

</xml_diff>